<commit_message>
Code structure + Readme.md
</commit_message>
<xml_diff>
--- a/Projet NLP.docx
+++ b/Projet NLP.docx
@@ -3,484 +3,1257 @@
 <w:document xmlns:wpc="http://schemas.microsoft.com/office/word/2010/wordprocessingCanvas" xmlns:cx="http://schemas.microsoft.com/office/drawing/2014/chartex" xmlns:cx1="http://schemas.microsoft.com/office/drawing/2015/9/8/chartex" xmlns:cx2="http://schemas.microsoft.com/office/drawing/2015/10/21/chartex" xmlns:cx3="http://schemas.microsoft.com/office/drawing/2016/5/9/chartex" xmlns:cx4="http://schemas.microsoft.com/office/drawing/2016/5/10/chartex" xmlns:cx5="http://schemas.microsoft.com/office/drawing/2016/5/11/chartex" xmlns:cx6="http://schemas.microsoft.com/office/drawing/2016/5/12/chartex" xmlns:cx7="http://schemas.microsoft.com/office/drawing/2016/5/13/chartex" xmlns:cx8="http://schemas.microsoft.com/office/drawing/2016/5/14/chartex" xmlns:mc="http://schemas.openxmlformats.org/markup-compatibility/2006" xmlns:aink="http://schemas.microsoft.com/office/drawing/2016/ink" xmlns:am3d="http://schemas.microsoft.com/office/drawing/2017/model3d" xmlns:o="urn:schemas-microsoft-com:office:office" xmlns:oel="http://schemas.microsoft.com/office/2019/extlst" xmlns:r="http://schemas.openxmlformats.org/officeDocument/2006/relationships" xmlns:m="http://schemas.openxmlformats.org/officeDocument/2006/math" xmlns:v="urn:schemas-microsoft-com:vml" xmlns:wp14="http://schemas.microsoft.com/office/word/2010/wordprocessingDrawing" xmlns:wp="http://schemas.openxmlformats.org/drawingml/2006/wordprocessingDrawing" xmlns:w10="urn:schemas-microsoft-com:office:word" xmlns:w="http://schemas.openxmlformats.org/wordprocessingml/2006/main" xmlns:w14="http://schemas.microsoft.com/office/word/2010/wordml" xmlns:w15="http://schemas.microsoft.com/office/word/2012/wordml" xmlns:w16cex="http://schemas.microsoft.com/office/word/2018/wordml/cex" xmlns:w16cid="http://schemas.microsoft.com/office/word/2016/wordml/cid" xmlns:w16="http://schemas.microsoft.com/office/word/2018/wordml" xmlns:w16du="http://schemas.microsoft.com/office/word/2023/wordml/word16du" xmlns:w16sdtdh="http://schemas.microsoft.com/office/word/2020/wordml/sdtdatahash" xmlns:w16sdtfl="http://schemas.microsoft.com/office/word/2024/wordml/sdtformatlock" xmlns:w16se="http://schemas.microsoft.com/office/word/2015/wordml/symex" xmlns:wpg="http://schemas.microsoft.com/office/word/2010/wordprocessingGroup" xmlns:wpi="http://schemas.microsoft.com/office/word/2010/wordprocessingInk" xmlns:wne="http://schemas.microsoft.com/office/word/2006/wordml" xmlns:wps="http://schemas.microsoft.com/office/word/2010/wordprocessingShape" mc:Ignorable="w14 w15 w16se w16cid w16 w16cex w16sdtdh w16sdtfl w16du wp14">
   <w:body>
     <w:p>
-      <w:r>
-        <w:t>Projet NLP</w:t>
-      </w:r>
-    </w:p>
-    <w:p/>
-    <w:p>
-      <w:pPr>
-        <w:pStyle w:val="Titre1"/>
-      </w:pPr>
-      <w:proofErr w:type="spellStart"/>
-      <w:r>
-        <w:t>Pretrained</w:t>
-      </w:r>
-      <w:proofErr w:type="spellEnd"/>
-      <w:r>
-        <w:t xml:space="preserve"> LLM</w:t>
-      </w:r>
-    </w:p>
-    <w:p>
-      <w:r>
-        <w:t>Prétraitement des données :</w:t>
-      </w:r>
-    </w:p>
-    <w:p>
-      <w:r>
-        <w:t xml:space="preserve">Parties importantes : </w:t>
-      </w:r>
-      <w:r>
-        <w:t>&lt;section class="</w:t>
-      </w:r>
-      <w:proofErr w:type="spellStart"/>
-      <w:r>
-        <w:t>dsr</w:t>
-      </w:r>
-      <w:proofErr w:type="spellEnd"/>
-      <w:r>
-        <w:t>-section" data-</w:t>
-      </w:r>
-      <w:proofErr w:type="spellStart"/>
-      <w:r>
-        <w:t>number</w:t>
-      </w:r>
-      <w:proofErr w:type="spellEnd"/>
-      <w:r>
-        <w:t>="1.7" data-</w:t>
-      </w:r>
-      <w:proofErr w:type="spellStart"/>
-      <w:r>
-        <w:t>title</w:t>
-      </w:r>
-      <w:proofErr w:type="spellEnd"/>
-      <w:r>
-        <w:t>="ABROGATION DE DISPOSITIONS ANTERIEURES" data-type="</w:t>
-      </w:r>
-      <w:proofErr w:type="spellStart"/>
-      <w:r>
-        <w:t>BodySection.CHAPTER</w:t>
-      </w:r>
-      <w:proofErr w:type="spellEnd"/>
-      <w:r>
-        <w:t>"&gt;</w:t>
-      </w:r>
-    </w:p>
-    <w:p/>
-    <w:p>
-      <w:r>
-        <w:t xml:space="preserve">Transformer html en </w:t>
-      </w:r>
-      <w:proofErr w:type="spellStart"/>
-      <w:r>
-        <w:t>json</w:t>
-      </w:r>
-      <w:proofErr w:type="spellEnd"/>
-    </w:p>
-    <w:p/>
-    <w:p>
-      <w:pPr>
-        <w:pStyle w:val="Titre1"/>
-      </w:pPr>
-      <w:r>
-        <w:t>Regex</w:t>
-      </w:r>
-    </w:p>
-    <w:p>
-      <w:r>
-        <w:t xml:space="preserve">Patterns </w:t>
-      </w:r>
-      <w:r>
-        <w:t>pour l’identification du document :</w:t>
-      </w:r>
-    </w:p>
-    <w:p>
-      <w:pPr>
-        <w:spacing w:after="0"/>
+      <w:pPr>
+        <w:jc w:val="center"/>
         <w:rPr>
           <w:b/>
           <w:bCs/>
+          <w:sz w:val="36"/>
+          <w:szCs w:val="36"/>
         </w:rPr>
       </w:pPr>
       <w:r>
         <w:rPr>
           <w:b/>
           <w:bCs/>
-        </w:rPr>
-        <w:t>Avec</w:t>
+          <w:sz w:val="36"/>
+          <w:szCs w:val="36"/>
+        </w:rPr>
+        <w:t>NLP</w:t>
       </w:r>
       <w:r>
         <w:rPr>
           <w:b/>
           <w:bCs/>
-        </w:rPr>
-        <w:t xml:space="preserve"> dates:</w:t>
-      </w:r>
-    </w:p>
-    <w:p>
-      <w:pPr>
-        <w:spacing w:after="0"/>
-      </w:pPr>
-      <w:r>
-        <w:t>- ARRÊTÉ du 20 AVR. 2020</w:t>
-      </w:r>
-    </w:p>
-    <w:p>
-      <w:pPr>
-        <w:spacing w:after="0"/>
-        <w:rPr>
-          <w:rFonts w:ascii="Consolas" w:eastAsia="Times New Roman" w:hAnsi="Consolas" w:cs="Times New Roman"/>
-          <w:color w:val="DADADA"/>
-          <w:kern w:val="0"/>
-          <w:sz w:val="21"/>
-          <w:szCs w:val="21"/>
-          <w:lang w:eastAsia="fr-FR" w:bidi="he-IL"/>
-          <w14:ligatures w14:val="none"/>
-        </w:rPr>
-      </w:pPr>
-      <w:r>
-        <w:t>- Arrêté du 22 février 2023</w:t>
-      </w:r>
-    </w:p>
-    <w:p>
-      <w:pPr>
-        <w:spacing w:after="0"/>
-      </w:pPr>
-    </w:p>
-    <w:p>
-      <w:pPr>
-        <w:spacing w:after="0"/>
+          <w:sz w:val="36"/>
+          <w:szCs w:val="36"/>
+        </w:rPr>
+        <w:t xml:space="preserve"> - </w:t>
+      </w:r>
+      <w:r>
         <w:rPr>
           <w:b/>
           <w:bCs/>
-        </w:rPr>
-      </w:pPr>
+          <w:sz w:val="36"/>
+          <w:szCs w:val="36"/>
+        </w:rPr>
+        <w:t>Projet 4 – Reconnaissance de références juridiques</w:t>
+      </w:r>
+    </w:p>
+    <w:p>
+      <w:pPr>
+        <w:jc w:val="both"/>
+      </w:pPr>
+      <w:r>
+        <w:t xml:space="preserve">Ce projet vise à développer une solution de traitement automatique du langage naturel (NLP) permettant d’identifier et de baliser les références à d'autres textes juridiques dans un corpus de documents HTML. L'objectif est de détecter avec précision les mentions de lois, décrets, arrêtés, circulaires et autres textes réglementaires, puis de les encadrer avec des balises &lt;a&gt; </w:t>
+      </w:r>
+      <w:r>
+        <w:t>et</w:t>
+      </w:r>
+      <w:r>
+        <w:t xml:space="preserve"> &lt;/a&gt; pour faciliter leur identification et leur navigation.</w:t>
+      </w:r>
+    </w:p>
+    <w:p>
+      <w:pPr>
+        <w:jc w:val="both"/>
+      </w:pPr>
+      <w:r>
+        <w:t>Pour cela, deux approches ont été considérées :</w:t>
+      </w:r>
+    </w:p>
+    <w:p>
+      <w:pPr>
+        <w:pStyle w:val="Paragraphedeliste"/>
+        <w:numPr>
+          <w:ilvl w:val="0"/>
+          <w:numId w:val="3"/>
+        </w:numPr>
+        <w:jc w:val="both"/>
+      </w:pPr>
+      <w:r>
+        <w:t>Utiliser des LLMs pré-entrainés, et les fine-tuner pour notre tâche de token classification.</w:t>
+      </w:r>
+    </w:p>
+    <w:p>
+      <w:pPr>
+        <w:pStyle w:val="Paragraphedeliste"/>
+        <w:numPr>
+          <w:ilvl w:val="0"/>
+          <w:numId w:val="3"/>
+        </w:numPr>
+        <w:jc w:val="both"/>
+      </w:pPr>
+      <w:r>
+        <w:t>Développer des RegEx pour extraire les références à des documents</w:t>
+      </w:r>
+      <w:r>
+        <w:t>.</w:t>
+      </w:r>
+    </w:p>
+    <w:p>
+      <w:pPr>
+        <w:jc w:val="both"/>
+      </w:pPr>
+      <w:r>
+        <w:t xml:space="preserve">Le code est disponible sur mon GitHub : </w:t>
+      </w:r>
+      <w:hyperlink r:id="rId8" w:history="1">
+        <w:r>
+          <w:rPr>
+            <w:rStyle w:val="Lienhypertexte"/>
+          </w:rPr>
+          <w:t>AlexiaALLAL/nlp_doc_recognition_project</w:t>
+        </w:r>
+      </w:hyperlink>
+    </w:p>
+    <w:p>
+      <w:pPr>
+        <w:jc w:val="both"/>
+      </w:pPr>
+    </w:p>
+    <w:p>
+      <w:pPr>
+        <w:pStyle w:val="Titre1"/>
+        <w:numPr>
+          <w:ilvl w:val="0"/>
+          <w:numId w:val="4"/>
+        </w:numPr>
+      </w:pPr>
+      <w:r>
+        <w:t>Utilisation de</w:t>
+      </w:r>
+      <w:r>
+        <w:t xml:space="preserve"> LLM</w:t>
+      </w:r>
+      <w:r>
+        <w:t xml:space="preserve"> </w:t>
+      </w:r>
+      <w:r>
+        <w:t>préentraînés et fine-tuning</w:t>
+      </w:r>
+    </w:p>
+    <w:p>
+      <w:pPr>
+        <w:pStyle w:val="Titre2"/>
+        <w:numPr>
+          <w:ilvl w:val="0"/>
+          <w:numId w:val="5"/>
+        </w:numPr>
+      </w:pPr>
+      <w:r>
+        <w:t>Constitution du jeu de données</w:t>
+      </w:r>
+      <w:r>
+        <w:t> :</w:t>
+      </w:r>
+    </w:p>
+    <w:p>
+      <w:pPr>
+        <w:jc w:val="both"/>
+      </w:pPr>
+      <w:r>
+        <w:t xml:space="preserve">La plus grande difficulté rencontrée lors de ce projet a été l’absence de documents annotés pour entrainer les modèles. Dans un premier temps, j’ai donc tenté d’annoter (de rajouter les balises &lt;a&gt; et &lt;/a&gt;) à la main quelques documents. Ces documents annotés sont accessibles dans le fichier </w:t>
+      </w:r>
       <w:r>
         <w:rPr>
           <w:b/>
           <w:bCs/>
         </w:rPr>
-        <w:t>Avec nombres</w:t>
-      </w:r>
+        <w:t>data_annoted</w:t>
+      </w:r>
+      <w:r>
+        <w:t>.</w:t>
+      </w:r>
+    </w:p>
+    <w:p>
+      <w:pPr>
+        <w:jc w:val="both"/>
+      </w:pPr>
+      <w:r>
+        <w:t>Cependant, cela prenait beaucoup de temps, et seuls quelques documents ont été annotés. Ce problème sera réglé par la suite en utilisant les fichiers annotés par regex, avec la méthode décrite dans la partie 2. Cela m’a permis d’entrainer les LLMs sur le jeu de données complet.</w:t>
+      </w:r>
+    </w:p>
+    <w:p>
+      <w:pPr>
+        <w:tabs>
+          <w:tab w:val="left" w:pos="3500"/>
+        </w:tabs>
+        <w:jc w:val="both"/>
+      </w:pPr>
+    </w:p>
+    <w:p>
+      <w:pPr>
+        <w:pStyle w:val="Titre2"/>
+        <w:numPr>
+          <w:ilvl w:val="0"/>
+          <w:numId w:val="5"/>
+        </w:numPr>
+      </w:pPr>
+      <w:r>
+        <w:t>Pré-traitement et tokenisation</w:t>
+      </w:r>
+    </w:p>
+    <w:p>
+      <w:r>
+        <w:t>J’ai tout d’abord commencé par créer des fonctions pour :</w:t>
+      </w:r>
+    </w:p>
+    <w:p>
+      <w:pPr>
+        <w:pStyle w:val="Paragraphedeliste"/>
+        <w:numPr>
+          <w:ilvl w:val="0"/>
+          <w:numId w:val="6"/>
+        </w:numPr>
+        <w:jc w:val="both"/>
+      </w:pPr>
       <w:r>
         <w:rPr>
           <w:b/>
           <w:bCs/>
         </w:rPr>
-        <w:t>:</w:t>
-      </w:r>
-    </w:p>
-    <w:p>
-      <w:pPr>
-        <w:spacing w:after="0"/>
-      </w:pPr>
-      <w:r>
-        <w:t>- ARRÊTÉ N° 02/IC/566</w:t>
-      </w:r>
-    </w:p>
-    <w:p>
-      <w:pPr>
-        <w:spacing w:after="0"/>
-      </w:pPr>
-      <w:r>
-        <w:t xml:space="preserve">- ARRÊTÉ </w:t>
-      </w:r>
-      <w:r>
-        <w:t xml:space="preserve">… </w:t>
-      </w:r>
-      <w:r>
-        <w:t>N° 07/IC/297</w:t>
-      </w:r>
-    </w:p>
-    <w:p>
-      <w:pPr>
-        <w:spacing w:after="0"/>
-      </w:pPr>
-      <w:r>
-        <w:t>- Arrêté complémentaire n° 5103 - 11-45</w:t>
-      </w:r>
-    </w:p>
-    <w:p>
-      <w:pPr>
-        <w:spacing w:after="0"/>
-      </w:pPr>
-      <w:r>
-        <w:t>- ARRETE N° 5103-2013-48</w:t>
-      </w:r>
-    </w:p>
-    <w:p>
-      <w:pPr>
-        <w:spacing w:after="0"/>
-      </w:pPr>
-      <w:r>
-        <w:t>- ARRÊTÉ D'AUTORISATION PRÉFECTORAL N°1122-21-20-026</w:t>
-      </w:r>
-    </w:p>
-    <w:p>
-      <w:pPr>
-        <w:spacing w:after="0"/>
-      </w:pPr>
-      <w:r>
-        <w:t>- ARRÊTÉ PRÉFECTORAL COMPLÉMENTAIRE N°1122-20-20028</w:t>
-      </w:r>
-    </w:p>
-    <w:p>
-      <w:pPr>
-        <w:spacing w:after="0"/>
-      </w:pPr>
-      <w:r>
-        <w:t>- Arrêté préfectoral complémentaire n° M21-21-20-064</w:t>
-      </w:r>
-    </w:p>
-    <w:p>
-      <w:pPr>
-        <w:spacing w:after="0"/>
-      </w:pPr>
-      <w:r>
-        <w:t>- Arrêté préfectoral complémentaire N°122-22-20-032</w:t>
-      </w:r>
-    </w:p>
-    <w:p>
-      <w:pPr>
-        <w:spacing w:after="0"/>
-      </w:pPr>
-      <w:r>
-        <w:t>- Arrêté n° 2350-22-00082</w:t>
-      </w:r>
-    </w:p>
-    <w:p>
-      <w:pPr>
-        <w:spacing w:after="0"/>
-      </w:pPr>
-      <w:r>
-        <w:t>- Arrêté n° 2021-14-338</w:t>
-      </w:r>
-    </w:p>
-    <w:p>
-      <w:pPr>
-        <w:spacing w:after="0"/>
-      </w:pPr>
-      <w:r>
-        <w:t>- Arrêté n° D1-B1-17-143</w:t>
-      </w:r>
-    </w:p>
-    <w:p>
-      <w:pPr>
-        <w:spacing w:after="0"/>
+        <w:t>get_labels_from_annotation</w:t>
+      </w:r>
+      <w:r>
+        <w:t> : Récup</w:t>
+      </w:r>
+      <w:r>
+        <w:t>ère</w:t>
+      </w:r>
+      <w:r>
+        <w:t xml:space="preserve"> les labels (0 ou 1) à partir d’un texte contenant des balises &lt;a&gt; et &lt;/a&gt;</w:t>
+      </w:r>
+    </w:p>
+    <w:p>
+      <w:pPr>
+        <w:pStyle w:val="Paragraphedeliste"/>
+        <w:numPr>
+          <w:ilvl w:val="0"/>
+          <w:numId w:val="6"/>
+        </w:numPr>
+        <w:jc w:val="both"/>
+      </w:pPr>
+      <w:r>
+        <w:rPr>
+          <w:b/>
+          <w:bCs/>
+        </w:rPr>
+        <w:t>read_annoted_data</w:t>
+      </w:r>
+      <w:r>
+        <w:t xml:space="preserve"> : </w:t>
+      </w:r>
+      <w:r>
+        <w:t>Li</w:t>
+      </w:r>
+      <w:r>
+        <w:t>t</w:t>
+      </w:r>
+      <w:r>
+        <w:t xml:space="preserve"> tous les fichiers h</w:t>
+      </w:r>
+      <w:r>
+        <w:t>tml du fichier data,</w:t>
+      </w:r>
+      <w:r>
+        <w:t xml:space="preserve"> ne garde que la partie entre les balises </w:t>
+      </w:r>
+      <w:r>
+        <w:t>&lt;header class="dsr-header"&gt;</w:t>
+      </w:r>
+      <w:r>
+        <w:t xml:space="preserve"> et </w:t>
+      </w:r>
+      <w:r>
+        <w:t>&lt;/header&gt;</w:t>
+      </w:r>
+      <w:r>
+        <w:t xml:space="preserve"> (qui contient toutes les références à identifier),</w:t>
+      </w:r>
+      <w:r>
+        <w:t xml:space="preserve"> récup</w:t>
+      </w:r>
+      <w:r>
+        <w:t>ère</w:t>
+      </w:r>
+      <w:r>
+        <w:t xml:space="preserve"> les labels correspondants, et les séparer en chunks de 100 ou 250 mots/labels (pour la tokenisation)</w:t>
+      </w:r>
+    </w:p>
+    <w:p>
+      <w:pPr>
+        <w:pStyle w:val="Paragraphedeliste"/>
+        <w:numPr>
+          <w:ilvl w:val="0"/>
+          <w:numId w:val="6"/>
+        </w:numPr>
+        <w:jc w:val="both"/>
+      </w:pPr>
+      <w:r>
+        <w:rPr>
+          <w:b/>
+          <w:bCs/>
+        </w:rPr>
+        <w:t>build_data</w:t>
+      </w:r>
+      <w:r>
+        <w:t> : Récupère tous les chunks de mots/labels, et les sépare en train, validation et test datasets. Ret</w:t>
+      </w:r>
+      <w:r>
+        <w:t>ourne</w:t>
+      </w:r>
+      <w:r>
+        <w:t xml:space="preserve"> un objet </w:t>
+      </w:r>
+      <w:r>
+        <w:rPr>
+          <w:b/>
+          <w:bCs/>
+        </w:rPr>
+        <w:t>datasets.DatasetDict</w:t>
+      </w:r>
+      <w:r>
+        <w:t xml:space="preserve">, contenant 3 objets </w:t>
+      </w:r>
+      <w:r>
+        <w:rPr>
+          <w:b/>
+          <w:bCs/>
+        </w:rPr>
+        <w:t>dataset.Dataset</w:t>
+      </w:r>
+      <w:r>
+        <w:t xml:space="preserve">, dont les features sont </w:t>
+      </w:r>
+      <w:r>
+        <w:t>['id', 'tokens', 'ner_tags']</w:t>
+      </w:r>
+      <w:r>
+        <w:t>.</w:t>
+      </w:r>
+    </w:p>
+    <w:p>
+      <w:pPr>
+        <w:jc w:val="both"/>
+      </w:pPr>
+      <w:r>
+        <w:t xml:space="preserve">J’ai ensuite utilisé plusieurs modèles différents, chacun associés à </w:t>
+      </w:r>
+      <w:r>
+        <w:t>leur</w:t>
+      </w:r>
+      <w:r>
+        <w:t xml:space="preserve"> tokenizer.</w:t>
+      </w:r>
+    </w:p>
+    <w:p>
+      <w:pPr>
+        <w:rPr>
+          <w:rFonts w:asciiTheme="majorHAnsi" w:eastAsiaTheme="majorEastAsia" w:hAnsiTheme="majorHAnsi" w:cstheme="majorBidi"/>
+          <w:color w:val="2F5496" w:themeColor="accent1" w:themeShade="BF"/>
+          <w:sz w:val="32"/>
+          <w:szCs w:val="32"/>
+        </w:rPr>
+      </w:pPr>
+      <w:r>
+        <w:br w:type="page"/>
+      </w:r>
+    </w:p>
+    <w:p>
+      <w:pPr>
+        <w:pStyle w:val="Titre2"/>
+        <w:numPr>
+          <w:ilvl w:val="0"/>
+          <w:numId w:val="5"/>
+        </w:numPr>
+      </w:pPr>
+      <w:r>
+        <w:lastRenderedPageBreak/>
+        <w:t>Modèles pré-entrainés</w:t>
+      </w:r>
+    </w:p>
+    <w:p>
+      <w:pPr>
+        <w:jc w:val="both"/>
+      </w:pPr>
+      <w:r>
+        <w:t>Le prétraitement et tokenisation à partir de là a été trouvée</w:t>
+      </w:r>
+      <w:r>
+        <w:t xml:space="preserve"> dans ce tutoriel de Hugging Face : </w:t>
+      </w:r>
+      <w:hyperlink r:id="rId9" w:anchor="token-classification" w:history="1">
+        <w:r>
+          <w:rPr>
+            <w:rStyle w:val="Lienhypertexte"/>
+          </w:rPr>
+          <w:t>Token classification</w:t>
+        </w:r>
+      </w:hyperlink>
+      <w:r>
+        <w:t>, que j’ai adapté à notre base de données.</w:t>
+      </w:r>
+      <w:r>
+        <w:t xml:space="preserve"> </w:t>
+      </w:r>
+    </w:p>
+    <w:p>
+      <w:pPr>
+        <w:jc w:val="both"/>
+      </w:pPr>
+      <w:r>
+        <w:t>Trois LLMs pré-entrainés ont été utilisés :</w:t>
+      </w:r>
+    </w:p>
+    <w:p>
+      <w:pPr>
+        <w:pStyle w:val="Paragraphedeliste"/>
+        <w:numPr>
+          <w:ilvl w:val="0"/>
+          <w:numId w:val="10"/>
+        </w:numPr>
+        <w:jc w:val="both"/>
+      </w:pPr>
+      <w:r>
         <w:rPr>
           <w:lang w:val="en-US"/>
         </w:rPr>
-      </w:pPr>
+        <w:t xml:space="preserve">DistilBERT : </w:t>
+      </w:r>
+      <w:hyperlink r:id="rId10" w:history="1">
+        <w:r>
+          <w:rPr>
+            <w:rStyle w:val="Lienhypertexte"/>
+            <w:lang w:val="en-US"/>
+          </w:rPr>
+          <w:t>distilbert/distilbert-bas</w:t>
+        </w:r>
+        <w:r>
+          <w:rPr>
+            <w:rStyle w:val="Lienhypertexte"/>
+            <w:lang w:val="en-US"/>
+          </w:rPr>
+          <w:t>e</w:t>
+        </w:r>
+        <w:r>
+          <w:rPr>
+            <w:rStyle w:val="Lienhypertexte"/>
+            <w:lang w:val="en-US"/>
+          </w:rPr>
+          <w:t>-uncased · Hugging Face</w:t>
+        </w:r>
+      </w:hyperlink>
       <w:r>
         <w:rPr>
           <w:lang w:val="en-US"/>
         </w:rPr>
-        <w:t>- ARRETE n° 2008201PC(064.00001)</w:t>
-      </w:r>
-    </w:p>
-    <w:p>
-      <w:pPr>
-        <w:spacing w:after="0"/>
+        <w:t xml:space="preserve"> </w:t>
+      </w:r>
+      <w:r>
         <w:rPr>
           <w:lang w:val="en-US"/>
         </w:rPr>
-      </w:pPr>
+        <w:t>(</w:t>
+      </w:r>
       <w:r>
         <w:rPr>
           <w:lang w:val="en-US"/>
         </w:rPr>
-        <w:t>- ARRETE PREFECTORAL n°2016-58</w:t>
-      </w:r>
-    </w:p>
-    <w:p>
-      <w:pPr>
-        <w:spacing w:after="0"/>
-      </w:pPr>
-      <w:r>
-        <w:t>- Arrêté n°2020-334-PC</w:t>
-      </w:r>
-    </w:p>
-    <w:p>
-      <w:pPr>
-        <w:spacing w:after="0"/>
-      </w:pPr>
-      <w:r>
-        <w:t>- Arrêté n°2023-58-MED</w:t>
-      </w:r>
-    </w:p>
-    <w:p>
-      <w:pPr>
-        <w:spacing w:after="0"/>
-      </w:pPr>
-      <w:r>
-        <w:t>- Arrêté n°2023-323-URG</w:t>
-      </w:r>
-    </w:p>
-    <w:p>
-      <w:pPr>
-        <w:spacing w:after="0"/>
-      </w:pPr>
-      <w:r>
-        <w:t>- Arrêté n° 2015015-0009</w:t>
-      </w:r>
-    </w:p>
-    <w:p>
-      <w:pPr>
-        <w:spacing w:after="0"/>
+        <w:t>67M param</w:t>
+      </w:r>
+      <w:r>
         <w:rPr>
           <w:lang w:val="en-US"/>
         </w:rPr>
-      </w:pPr>
+        <w:t>ètres).</w:t>
+      </w:r>
       <w:r>
         <w:rPr>
           <w:lang w:val="en-US"/>
         </w:rPr>
-        <w:t>- ARRÊTÉ N° 2015/110059</w:t>
-      </w:r>
-    </w:p>
-    <w:p>
-      <w:pPr>
-        <w:spacing w:after="0"/>
+        <w:t xml:space="preserve"> </w:t>
+      </w:r>
+      <w:r>
+        <w:t xml:space="preserve">Malgré une taille </w:t>
+      </w:r>
+      <w:r>
+        <w:t>réduite de paramètres, l</w:t>
+      </w:r>
+      <w:r>
+        <w:t>’implémentation n’a pas donné de bons résultats. Le modèle a</w:t>
+      </w:r>
+      <w:r>
+        <w:t>yant été entrainé en anglais, il semble nécessaire de trouver d’autres modèles.</w:t>
+      </w:r>
+    </w:p>
+    <w:p>
+      <w:pPr>
+        <w:pStyle w:val="Paragraphedeliste"/>
+        <w:numPr>
+          <w:ilvl w:val="0"/>
+          <w:numId w:val="10"/>
+        </w:numPr>
+        <w:jc w:val="both"/>
+      </w:pPr>
+      <w:r>
         <w:rPr>
           <w:lang w:val="en-US"/>
         </w:rPr>
-      </w:pPr>
+        <w:t>XLM-RoBERTa</w:t>
+      </w:r>
       <w:r>
         <w:rPr>
           <w:lang w:val="en-US"/>
         </w:rPr>
-        <w:t>- ARRÊTÉ N° 20151005-2</w:t>
-      </w:r>
-    </w:p>
-    <w:p>
-      <w:pPr>
-        <w:spacing w:after="0"/>
+        <w:t xml:space="preserve"> : </w:t>
+      </w:r>
+      <w:hyperlink r:id="rId11" w:history="1">
+        <w:r>
+          <w:rPr>
+            <w:rStyle w:val="Lienhypertexte"/>
+            <w:lang w:val="en-US"/>
+          </w:rPr>
+          <w:t>FacebookAI/xlm-roberta-</w:t>
+        </w:r>
+        <w:r>
+          <w:rPr>
+            <w:rStyle w:val="Lienhypertexte"/>
+            <w:lang w:val="en-US"/>
+          </w:rPr>
+          <w:t>b</w:t>
+        </w:r>
+        <w:r>
+          <w:rPr>
+            <w:rStyle w:val="Lienhypertexte"/>
+            <w:lang w:val="en-US"/>
+          </w:rPr>
+          <w:t>ase · Hugging Face</w:t>
+        </w:r>
+      </w:hyperlink>
+      <w:r>
         <w:rPr>
           <w:lang w:val="en-US"/>
         </w:rPr>
-      </w:pPr>
+        <w:t>.</w:t>
+      </w:r>
       <w:r>
         <w:rPr>
           <w:lang w:val="en-US"/>
         </w:rPr>
-        <w:sym w:font="Wingdings" w:char="F0E0"/>
-      </w:r>
-      <w:r>
-        <w:rPr>
-          <w:lang w:val="en-US"/>
-        </w:rPr>
         <w:t xml:space="preserve"> </w:t>
       </w:r>
-      <w:proofErr w:type="spellStart"/>
-      <w:r>
-        <w:rPr>
-          <w:lang w:val="en-US"/>
-        </w:rPr>
-        <w:t>Liste</w:t>
-      </w:r>
-      <w:proofErr w:type="spellEnd"/>
-      <w:r>
-        <w:rPr>
-          <w:lang w:val="en-US"/>
-        </w:rPr>
-        <w:t xml:space="preserve"> de regex</w:t>
-      </w:r>
-    </w:p>
-    <w:p>
-      <w:pPr>
-        <w:spacing w:after="0"/>
-        <w:rPr>
-          <w:lang w:val="en-US"/>
-        </w:rPr>
-      </w:pPr>
-    </w:p>
-    <w:p>
-      <w:pPr>
-        <w:spacing w:after="0"/>
-        <w:rPr>
-          <w:lang w:val="en-US"/>
-        </w:rPr>
-      </w:pPr>
-      <w:proofErr w:type="spellStart"/>
-      <w:r>
-        <w:rPr>
-          <w:lang w:val="en-US"/>
-        </w:rPr>
-        <w:t>Autre</w:t>
-      </w:r>
-      <w:proofErr w:type="spellEnd"/>
-      <w:r>
-        <w:rPr>
-          <w:lang w:val="en-US"/>
-        </w:rPr>
-        <w:t>:</w:t>
-      </w:r>
-    </w:p>
-    <w:p>
-      <w:pPr>
-        <w:spacing w:after="0"/>
-      </w:pPr>
-      <w:r>
-        <w:t>- ARRÊTÉ DE MISE EN DEMEURE</w:t>
-      </w:r>
-    </w:p>
-    <w:p>
-      <w:pPr>
-        <w:spacing w:after="0"/>
-      </w:pPr>
-      <w:r>
-        <w:t>- ARRÊTÉ PRÉFECTORAL DE MISE EN DEMEURE</w:t>
-      </w:r>
-    </w:p>
-    <w:p>
-      <w:pPr>
-        <w:spacing w:after="0"/>
+      <w:r>
+        <w:t>Ce modèle a été entrainé dans 100 languages, co</w:t>
+      </w:r>
+      <w:r>
+        <w:t>mprenant le français</w:t>
+      </w:r>
+      <w:r>
+        <w:t xml:space="preserve"> (</w:t>
+      </w:r>
+      <w:r>
+        <w:t>279M</w:t>
+      </w:r>
+      <w:r>
+        <w:t xml:space="preserve"> paramètres)</w:t>
+      </w:r>
+    </w:p>
+    <w:p>
+      <w:pPr>
+        <w:pStyle w:val="Paragraphedeliste"/>
+        <w:numPr>
+          <w:ilvl w:val="0"/>
+          <w:numId w:val="10"/>
+        </w:numPr>
+        <w:jc w:val="both"/>
+      </w:pPr>
+      <w:r>
+        <w:t>CamemBERT</w:t>
+      </w:r>
+      <w:r>
+        <w:t xml:space="preserve"> : </w:t>
+      </w:r>
+      <w:hyperlink r:id="rId12" w:history="1">
+        <w:r>
+          <w:rPr>
+            <w:rStyle w:val="Lienhypertexte"/>
+          </w:rPr>
+          <w:t>almanach/camembert-base · Hugging Face</w:t>
+        </w:r>
+      </w:hyperlink>
+      <w:r>
+        <w:t> : Un modèle entrainé en</w:t>
+      </w:r>
+      <w:r>
+        <w:t xml:space="preserve"> français</w:t>
+      </w:r>
+      <w:r>
+        <w:t xml:space="preserve"> (</w:t>
+      </w:r>
+      <w:r>
+        <w:t>110M</w:t>
+      </w:r>
+      <w:r>
+        <w:t xml:space="preserve"> paramètres)</w:t>
+      </w:r>
+    </w:p>
+    <w:p>
+      <w:pPr>
+        <w:jc w:val="both"/>
+      </w:pPr>
+      <w:r>
+        <w:t>Aucun de ces modèle n’a donné de résultat concluant, à cause du manque de données sur lesquelles les entrainer (je n’ai annoté à la main que quelques fichiers).</w:t>
+      </w:r>
+    </w:p>
+    <w:p>
+      <w:pPr>
+        <w:jc w:val="both"/>
+      </w:pPr>
+      <w:r>
+        <w:t>J’ai décidé de garder le modèle CamemBERT de par son entrainement spécialement en français, et son nombre de paramètres plus faible que XLM-RoBERTa.</w:t>
+      </w:r>
+    </w:p>
+    <w:p>
+      <w:pPr>
+        <w:jc w:val="both"/>
+      </w:pPr>
+    </w:p>
+    <w:p>
+      <w:pPr>
+        <w:pStyle w:val="Titre3"/>
+        <w:numPr>
+          <w:ilvl w:val="0"/>
+          <w:numId w:val="5"/>
+        </w:numPr>
+      </w:pPr>
+      <w:r>
+        <w:t>Entrainement sur les fichiers annotés par Regex</w:t>
+      </w:r>
+    </w:p>
+    <w:p>
+      <w:pPr>
+        <w:jc w:val="both"/>
+      </w:pPr>
+      <w:r>
+        <w:t xml:space="preserve">L’approche avec les LLMs ne donnant pas de résultats concluants, je me suis rabbatue sur une méthode par regex, décrite dans la partie II. Une fois les documents annotés convenablement par cette méthode, j’ai pu </w:t>
+      </w:r>
+      <w:r>
+        <w:t>réentraîner</w:t>
+      </w:r>
+      <w:r>
+        <w:t xml:space="preserve"> l</w:t>
+      </w:r>
+      <w:r>
+        <w:t xml:space="preserve">e LLM </w:t>
+      </w:r>
+      <w:r>
+        <w:t>Ca</w:t>
+      </w:r>
+      <w:r>
+        <w:t>memBERT</w:t>
+      </w:r>
+      <w:r>
+        <w:t>.</w:t>
+      </w:r>
+    </w:p>
+    <w:p>
+      <w:pPr>
+        <w:jc w:val="both"/>
+      </w:pPr>
+      <w:r>
+        <w:t xml:space="preserve">Au bout d’une seule epoch, il prédit déjà autre chose que des zéros. Voici les performances au bout de </w:t>
+      </w:r>
+      <w:r>
+        <w:t>25 epochs</w:t>
+      </w:r>
+      <w:r>
+        <w:t> :</w:t>
+      </w:r>
+    </w:p>
+    <w:p>
+      <w:pPr>
+        <w:pStyle w:val="Paragraphedeliste"/>
+        <w:numPr>
+          <w:ilvl w:val="0"/>
+          <w:numId w:val="11"/>
+        </w:numPr>
+        <w:jc w:val="both"/>
+      </w:pPr>
+      <w:r>
+        <w:t xml:space="preserve">Precision : </w:t>
+      </w:r>
+      <w:r>
+        <w:t>0.872117</w:t>
+      </w:r>
+    </w:p>
+    <w:p>
+      <w:pPr>
+        <w:pStyle w:val="Paragraphedeliste"/>
+        <w:numPr>
+          <w:ilvl w:val="0"/>
+          <w:numId w:val="11"/>
+        </w:numPr>
+        <w:jc w:val="both"/>
+      </w:pPr>
+      <w:r>
+        <w:t xml:space="preserve">Recall : </w:t>
+      </w:r>
+      <w:r>
+        <w:t>0.773234</w:t>
+      </w:r>
+    </w:p>
+    <w:p>
+      <w:pPr>
+        <w:pStyle w:val="Paragraphedeliste"/>
+        <w:numPr>
+          <w:ilvl w:val="0"/>
+          <w:numId w:val="11"/>
+        </w:numPr>
+        <w:jc w:val="both"/>
+      </w:pPr>
+      <w:r>
+        <w:t xml:space="preserve">F1-Score : </w:t>
+      </w:r>
+      <w:r>
+        <w:t>0.819704</w:t>
+      </w:r>
+    </w:p>
+    <w:p>
+      <w:pPr>
+        <w:pStyle w:val="Paragraphedeliste"/>
+        <w:numPr>
+          <w:ilvl w:val="0"/>
+          <w:numId w:val="11"/>
+        </w:numPr>
+        <w:jc w:val="both"/>
+      </w:pPr>
+      <w:r>
+        <w:t xml:space="preserve">Accurracy : </w:t>
+      </w:r>
+      <w:r>
+        <w:t>0.957103</w:t>
+      </w:r>
+    </w:p>
+    <w:p>
+      <w:r>
+        <w:t xml:space="preserve">Le test sur </w:t>
+      </w:r>
+      <w:r>
+        <w:t>le premier chunk d’un</w:t>
+      </w:r>
+      <w:r>
+        <w:t xml:space="preserve"> fichier pris au hasard donne ceci :</w:t>
+      </w:r>
+    </w:p>
+    <w:p>
+      <w:pPr>
+        <w:pStyle w:val="Paragraphedeliste"/>
+        <w:jc w:val="both"/>
+      </w:pPr>
+      <w:r>
+        <w:t xml:space="preserve">&lt;header class="dsr-header"&gt; &lt;div class="dsr-entity"&gt; &lt;div&gt; Préfecture &lt;/div&gt; &lt;div&gt; Direction des Collectivités Locales et des Produits Publics &lt;/div&gt; &lt;div&gt; Bureau des Foyers Publics et Installations Classées &lt;/div&gt; &lt;/div&gt; &lt;div class="dsr-identification"&gt; &lt;h1&gt; </w:t>
+      </w:r>
+      <w:r>
+        <w:rPr>
+          <w:b/>
+          <w:bCs/>
+        </w:rPr>
+        <w:t>&lt;a&gt;ARRÊTÉ du 20 AVR. 2020&lt;/a&gt;</w:t>
+      </w:r>
+      <w:r>
+        <w:t xml:space="preserve">** portant autorisation d'exploiter une unité de valorisation énergétique de combustibles solides de récupération (CSR), de déchets d'activité économique (DAE) et d'ordures ménagères (OM) sur le territoire de la commune de Bantzenheim à la société B+T ÉNERGIE France Sas en référence au titre VIII du livre I et au titre I° du livre V du </w:t>
+      </w:r>
+      <w:r>
+        <w:rPr>
+          <w:b/>
+          <w:bCs/>
+        </w:rPr>
+        <w:t>&lt;a&gt;code de l&lt;/a&gt;</w:t>
+      </w:r>
+      <w:r>
+        <w:t xml:space="preserve">'environnement &lt;/h1&gt; &lt;/div&gt; &lt;div class="dsr-visa"&gt; VU le </w:t>
+      </w:r>
+      <w:r>
+        <w:rPr>
+          <w:b/>
+          <w:bCs/>
+        </w:rPr>
+        <w:t>&lt;a&gt;code de&lt;/a&gt;</w:t>
+      </w:r>
+      <w:r>
+        <w:t xml:space="preserve"> </w:t>
+      </w:r>
+    </w:p>
+    <w:p>
+      <w:pPr>
+        <w:jc w:val="both"/>
+      </w:pPr>
+      <w:r>
+        <w:t xml:space="preserve">Ca a l’air de très bien fonctionner ! Mais il y a tout de même quelques erreurs, et la mise en page n’est pas conservée par rapport aux regex. C’est donc </w:t>
+      </w:r>
+      <w:r>
+        <w:t>l’</w:t>
+      </w:r>
+      <w:r>
+        <w:t>approche</w:t>
+      </w:r>
+      <w:r>
+        <w:t xml:space="preserve"> par regex</w:t>
+      </w:r>
+      <w:r>
+        <w:t xml:space="preserve"> que j’ai choisi de garder</w:t>
+      </w:r>
+      <w:r>
+        <w:t>, car elle me semble plus robuste. L’approche par LLM est cependant très intéressante, et pourrait être très prometteuse en</w:t>
+      </w:r>
+      <w:r>
+        <w:t xml:space="preserve"> entrain</w:t>
+      </w:r>
+      <w:r>
+        <w:t>ant les modèles</w:t>
+      </w:r>
+      <w:r>
+        <w:t xml:space="preserve"> avec encore plus de données, </w:t>
+      </w:r>
+      <w:r>
+        <w:t xml:space="preserve">et </w:t>
+      </w:r>
+      <w:r>
+        <w:t xml:space="preserve">dont les annotations </w:t>
+      </w:r>
+      <w:r>
+        <w:t>auraient</w:t>
+      </w:r>
+      <w:r>
+        <w:t xml:space="preserve"> été vérifiées</w:t>
+      </w:r>
+      <w:r>
+        <w:t xml:space="preserve"> pour corriger d’éventuelles erreurs commises par </w:t>
+      </w:r>
+      <w:r>
+        <w:t>les regex</w:t>
+      </w:r>
+      <w:r>
+        <w:t>.</w:t>
+      </w:r>
+    </w:p>
+    <w:p>
+      <w:pPr>
+        <w:pStyle w:val="Titre1"/>
+        <w:numPr>
+          <w:ilvl w:val="0"/>
+          <w:numId w:val="4"/>
+        </w:numPr>
       </w:pPr>
       <w:r>
         <w:lastRenderedPageBreak/>
-        <w:t xml:space="preserve">- </w:t>
-      </w:r>
-      <w:r>
-        <w:t>ARRÊTÉ D’AUTORISATION</w:t>
-      </w:r>
-    </w:p>
-    <w:p>
-      <w:pPr>
-        <w:spacing w:after="0"/>
-      </w:pPr>
-      <w:r>
-        <w:t>- Arrêté de prescriptions complémentaires</w:t>
-      </w:r>
-    </w:p>
-    <w:p>
-      <w:pPr>
-        <w:spacing w:after="0"/>
-      </w:pPr>
-      <w:r>
-        <w:t>- ARRÊTÉ PRÉFECTORAL COMPLÉMENTAIRE</w:t>
-      </w:r>
-    </w:p>
-    <w:p>
-      <w:pPr>
-        <w:spacing w:after="0"/>
-      </w:pPr>
-      <w:r>
-        <w:t>- ARRÊTÉ PRÉFECTORAL</w:t>
-      </w:r>
-    </w:p>
-    <w:p>
-      <w:pPr>
-        <w:spacing w:after="0"/>
-      </w:pPr>
-      <w:r>
-        <w:t>- ARRÊTÉ</w:t>
+        <w:t>Regex</w:t>
+      </w:r>
+    </w:p>
+    <w:p>
+      <w:pPr>
+        <w:jc w:val="both"/>
+      </w:pPr>
+      <w:r>
+        <w:t>En complément de l'approche par fine-tuning de modèles de langage,</w:t>
+      </w:r>
+      <w:r>
+        <w:t xml:space="preserve"> qui n’a pas donné de résultats satisfaisants, j’ai</w:t>
+      </w:r>
+      <w:r>
+        <w:t xml:space="preserve"> développé une méthode basée sur des expressions régulières (regex) pour extraire les références juridiques. Cette approche repose sur l'identification de structures récurrentes dans les documents HTML et leur modélisation à l'aide de règles formelles permettant une extraction robuste et explicable.</w:t>
+      </w:r>
+    </w:p>
+    <w:p>
+      <w:pPr>
+        <w:pStyle w:val="Titre2"/>
+        <w:numPr>
+          <w:ilvl w:val="0"/>
+          <w:numId w:val="9"/>
+        </w:numPr>
+      </w:pPr>
+      <w:r>
+        <w:t>E</w:t>
+      </w:r>
+      <w:r>
+        <w:t>xtraction des structures pertinente</w:t>
+      </w:r>
+      <w:r>
+        <w:t>s</w:t>
+      </w:r>
+    </w:p>
+    <w:p>
+      <w:pPr>
+        <w:jc w:val="both"/>
+      </w:pPr>
+      <w:r>
+        <w:t>L'analyse des documents a révélé que les références aux textes juridiques se trouvaient majoritairement dans deux types de divisions HTML :</w:t>
+      </w:r>
+    </w:p>
+    <w:p>
+      <w:pPr>
+        <w:numPr>
+          <w:ilvl w:val="0"/>
+          <w:numId w:val="7"/>
+        </w:numPr>
+        <w:jc w:val="both"/>
+      </w:pPr>
+      <w:r>
+        <w:rPr>
+          <w:b/>
+          <w:bCs/>
+        </w:rPr>
+        <w:t>L</w:t>
+      </w:r>
+      <w:r>
+        <w:rPr>
+          <w:b/>
+          <w:bCs/>
+        </w:rPr>
+        <w:t>a</w:t>
+      </w:r>
+      <w:r>
+        <w:rPr>
+          <w:b/>
+          <w:bCs/>
+        </w:rPr>
+        <w:t xml:space="preserve"> div d’identification</w:t>
+      </w:r>
+      <w:r>
+        <w:t xml:space="preserve"> : Contenant </w:t>
+      </w:r>
+      <w:r>
+        <w:t>la référence du</w:t>
+      </w:r>
+      <w:r>
+        <w:t xml:space="preserve"> document, </w:t>
+      </w:r>
+      <w:r>
+        <w:t>elle contient toujours exactement une seule référence.</w:t>
+      </w:r>
+    </w:p>
+    <w:p>
+      <w:pPr>
+        <w:numPr>
+          <w:ilvl w:val="0"/>
+          <w:numId w:val="7"/>
+        </w:numPr>
+        <w:jc w:val="both"/>
+      </w:pPr>
+      <w:r>
+        <w:rPr>
+          <w:b/>
+          <w:bCs/>
+        </w:rPr>
+        <w:t>Les div "visa"</w:t>
+      </w:r>
+      <w:r>
+        <w:t xml:space="preserve"> : Pouvant contenir une référence à d'autres textes, mais pouvant également être absentes ou vides.</w:t>
+      </w:r>
+    </w:p>
+    <w:p>
+      <w:pPr>
+        <w:jc w:val="both"/>
+      </w:pPr>
+      <w:r>
+        <w:t>J’ai</w:t>
+      </w:r>
+      <w:r>
+        <w:t xml:space="preserve"> donc commencé par extraire systématiquement ces div dans chaque document </w:t>
+      </w:r>
+      <w:r>
+        <w:t xml:space="preserve">dans les fonctions </w:t>
+      </w:r>
+      <w:r>
+        <w:rPr>
+          <w:b/>
+          <w:bCs/>
+        </w:rPr>
+        <w:t>extract_</w:t>
+      </w:r>
+      <w:r>
+        <w:rPr>
+          <w:b/>
+          <w:bCs/>
+        </w:rPr>
+        <w:t>identification</w:t>
+      </w:r>
+      <w:r>
+        <w:t xml:space="preserve"> et </w:t>
+      </w:r>
+      <w:r>
+        <w:rPr>
+          <w:b/>
+          <w:bCs/>
+        </w:rPr>
+        <w:t>extract_visa</w:t>
+      </w:r>
+      <w:r>
+        <w:t xml:space="preserve">. Cela a permis de </w:t>
+      </w:r>
+      <w:r>
+        <w:t xml:space="preserve">restreindre </w:t>
+      </w:r>
+      <w:r>
+        <w:t>la</w:t>
+      </w:r>
+      <w:r>
+        <w:t xml:space="preserve"> recherche aux parties les plus pertinentes</w:t>
+      </w:r>
+      <w:r>
+        <w:t>, et de rendre le système plus robuste</w:t>
+      </w:r>
+      <w:r>
+        <w:t>.</w:t>
+      </w:r>
+    </w:p>
+    <w:p>
+      <w:pPr>
+        <w:jc w:val="both"/>
+      </w:pPr>
+    </w:p>
+    <w:p>
+      <w:pPr>
+        <w:pStyle w:val="Titre2"/>
+        <w:numPr>
+          <w:ilvl w:val="0"/>
+          <w:numId w:val="9"/>
+        </w:numPr>
+      </w:pPr>
+      <w:r>
+        <w:t>Définition des Regex</w:t>
+      </w:r>
+    </w:p>
+    <w:p>
+      <w:pPr>
+        <w:jc w:val="both"/>
+      </w:pPr>
+      <w:r>
+        <w:t xml:space="preserve">Une fois ces sections extraites, </w:t>
+      </w:r>
+      <w:r>
+        <w:t xml:space="preserve">j’ai observé la liste des div d’identifications et des div visa (fonctions </w:t>
+      </w:r>
+      <w:r>
+        <w:rPr>
+          <w:b/>
+          <w:bCs/>
+        </w:rPr>
+        <w:t>get_list_</w:t>
+      </w:r>
+      <w:r>
+        <w:rPr>
+          <w:b/>
+          <w:bCs/>
+        </w:rPr>
+        <w:t>identification</w:t>
+      </w:r>
+      <w:r>
+        <w:t xml:space="preserve"> et </w:t>
+      </w:r>
+      <w:r>
+        <w:rPr>
+          <w:b/>
+          <w:bCs/>
+        </w:rPr>
+        <w:t>get_list_visa</w:t>
+      </w:r>
+      <w:r>
+        <w:t>)</w:t>
+      </w:r>
+      <w:r>
+        <w:t xml:space="preserve">. Cette analyse </w:t>
+      </w:r>
+      <w:r>
+        <w:t>m’</w:t>
+      </w:r>
+      <w:r>
+        <w:t>a permis d’identifier des structures récurrentes</w:t>
+      </w:r>
+      <w:r>
+        <w:t xml:space="preserve">, implémentées dans les fonctions </w:t>
+      </w:r>
+      <w:r>
+        <w:rPr>
+          <w:b/>
+          <w:bCs/>
+        </w:rPr>
+        <w:t>add_tags_identification</w:t>
+      </w:r>
+      <w:r>
+        <w:t xml:space="preserve"> et </w:t>
+      </w:r>
+      <w:r>
+        <w:rPr>
+          <w:b/>
+          <w:bCs/>
+        </w:rPr>
+        <w:t>add_tags_visa</w:t>
+      </w:r>
+      <w:r>
+        <w:t>.</w:t>
+      </w:r>
+    </w:p>
+    <w:p>
+      <w:pPr>
+        <w:jc w:val="both"/>
+      </w:pPr>
+      <w:r>
+        <w:t xml:space="preserve">À partir de ces observations, </w:t>
+      </w:r>
+      <w:r>
+        <w:t>j’ai</w:t>
+      </w:r>
+      <w:r>
+        <w:t xml:space="preserve"> construit une liste exhaustive de regex, puis </w:t>
+      </w:r>
+      <w:r>
+        <w:t>j’ai</w:t>
+      </w:r>
+      <w:r>
+        <w:t xml:space="preserve"> vérifié leur efficacité en les appliquant à l’ensemble des div d’identification et des div "visa"</w:t>
+      </w:r>
+      <w:r>
+        <w:t xml:space="preserve"> (</w:t>
+      </w:r>
+      <w:r>
+        <w:rPr>
+          <w:b/>
+          <w:bCs/>
+        </w:rPr>
+        <w:t>test_all_</w:t>
+      </w:r>
+      <w:r>
+        <w:rPr>
+          <w:b/>
+          <w:bCs/>
+        </w:rPr>
+        <w:t>identification</w:t>
+      </w:r>
+      <w:r>
+        <w:t xml:space="preserve"> et </w:t>
+      </w:r>
+      <w:r>
+        <w:rPr>
+          <w:b/>
+          <w:bCs/>
+        </w:rPr>
+        <w:t>test_all_visa</w:t>
+      </w:r>
+      <w:r>
+        <w:t>)</w:t>
+      </w:r>
+      <w:r>
+        <w:t xml:space="preserve">. </w:t>
+      </w:r>
+      <w:r>
+        <w:t>J’ai</w:t>
+      </w:r>
+      <w:r>
+        <w:t xml:space="preserve"> progressivement affiné ces expressions pour </w:t>
+      </w:r>
+      <w:r>
+        <w:t>m’</w:t>
+      </w:r>
+      <w:r>
+        <w:t xml:space="preserve">assurer qu’elles capturaient correctement toutes les références dans </w:t>
+      </w:r>
+      <w:r>
+        <w:t>la</w:t>
+      </w:r>
+      <w:r>
+        <w:t xml:space="preserve"> base de documents.</w:t>
+      </w:r>
+    </w:p>
+    <w:p>
+      <w:pPr>
+        <w:jc w:val="both"/>
+      </w:pPr>
+    </w:p>
+    <w:p>
+      <w:pPr>
+        <w:pStyle w:val="Titre2"/>
+        <w:numPr>
+          <w:ilvl w:val="0"/>
+          <w:numId w:val="9"/>
+        </w:numPr>
+      </w:pPr>
+      <w:r>
+        <w:t>Réécriture des fichiers avec balisage</w:t>
+      </w:r>
+    </w:p>
+    <w:p>
+      <w:pPr>
+        <w:jc w:val="both"/>
+      </w:pPr>
+      <w:r>
+        <w:t>Une fois les regex validées, la dernière étape a consisté à réécrire chaque fichier HTML en ajoutant les balises &lt;a&gt; autour des références détectées</w:t>
+      </w:r>
+      <w:r>
+        <w:t xml:space="preserve">, grâce à la fonction </w:t>
+      </w:r>
+      <w:r>
+        <w:rPr>
+          <w:b/>
+          <w:bCs/>
+        </w:rPr>
+        <w:t>create_annoted_files</w:t>
+      </w:r>
+      <w:r>
+        <w:t>.</w:t>
+      </w:r>
+      <w:r>
+        <w:t xml:space="preserve"> Les fichiers annotés sont créés dans le fichier </w:t>
+      </w:r>
+      <w:r>
+        <w:rPr>
+          <w:b/>
+          <w:bCs/>
+        </w:rPr>
+        <w:t>data_4/annoted_regex</w:t>
+      </w:r>
+      <w:r>
+        <w:t>.</w:t>
       </w:r>
     </w:p>
     <w:p/>
-    <w:p/>
-    <w:p>
-      <w:r>
-        <w:t>Problèmes :</w:t>
+    <w:p>
+      <w:pPr>
+        <w:pStyle w:val="Titre2"/>
+        <w:numPr>
+          <w:ilvl w:val="0"/>
+          <w:numId w:val="9"/>
+        </w:numPr>
+      </w:pPr>
+      <w:r>
+        <w:t>Erreurs identifiées</w:t>
+      </w:r>
+    </w:p>
+    <w:p>
+      <w:pPr>
+        <w:jc w:val="both"/>
+      </w:pPr>
+      <w:r>
+        <w:t xml:space="preserve">L’approche par regex a permis d’obtenir une très bonne précision </w:t>
+      </w:r>
+      <w:r>
+        <w:t>sur tous les documents</w:t>
+      </w:r>
+      <w:r>
+        <w:t xml:space="preserve">, avec une identification quasi parfaite </w:t>
+      </w:r>
+      <w:r>
+        <w:t>de toutes les références</w:t>
+      </w:r>
+      <w:r>
+        <w:t xml:space="preserve">. Cependant, </w:t>
+      </w:r>
+      <w:r>
+        <w:t>j’ai noté quelques erreurs</w:t>
+      </w:r>
+      <w:r>
+        <w:t xml:space="preserve"> :</w:t>
       </w:r>
     </w:p>
     <w:p>
@@ -492,13 +1265,26 @@
         </w:numPr>
       </w:pPr>
       <w:r>
-        <w:t xml:space="preserve">N° devient </w:t>
-      </w:r>
-      <w:proofErr w:type="spellStart"/>
+        <w:t>A cause de la normalisation (pour éviter les problèmes d’accents), « </w:t>
+      </w:r>
+      <w:r>
+        <w:t>N°</w:t>
+      </w:r>
+      <w:r>
+        <w:t> »</w:t>
+      </w:r>
+      <w:r>
+        <w:t xml:space="preserve"> devient </w:t>
+      </w:r>
+      <w:r>
+        <w:t>« </w:t>
+      </w:r>
       <w:r>
         <w:t>Ndeg</w:t>
       </w:r>
-      <w:proofErr w:type="spellEnd"/>
+      <w:r>
+        <w:t> ».</w:t>
+      </w:r>
     </w:p>
     <w:p>
       <w:pPr>
@@ -507,253 +1293,13 @@
           <w:ilvl w:val="0"/>
           <w:numId w:val="2"/>
         </w:numPr>
-      </w:pPr>
-      <w:r>
-        <w:t>&lt;a&gt;ARRETE PREFECTORAL COMPLEMENTAIRE modifiant l'</w:t>
-      </w:r>
-      <w:proofErr w:type="spellStart"/>
-      <w:r>
-        <w:t>arrete</w:t>
-      </w:r>
-      <w:proofErr w:type="spellEnd"/>
-      <w:r>
-        <w:t xml:space="preserve"> </w:t>
-      </w:r>
-      <w:proofErr w:type="spellStart"/>
-      <w:r>
-        <w:t>prefectoral</w:t>
-      </w:r>
-      <w:proofErr w:type="spellEnd"/>
-      <w:r>
-        <w:t xml:space="preserve"> ndeg994156 du 21 </w:t>
-      </w:r>
-      <w:proofErr w:type="spellStart"/>
-      <w:r>
-        <w:t>decembre</w:t>
-      </w:r>
-      <w:proofErr w:type="spellEnd"/>
-      <w:r>
-        <w:t xml:space="preserve"> 1999&lt;/a&gt;</w:t>
-      </w:r>
-    </w:p>
-    <w:p/>
-    <w:p>
-      <w:r>
-        <w:t>Avec la nouvelle base de données, on peut entrainer notre LLM !</w:t>
-      </w:r>
-    </w:p>
-    <w:p/>
-    <w:p>
-      <w:pPr>
-        <w:pStyle w:val="Titre1"/>
-        <w:rPr>
-          <w:lang w:val="en-US"/>
-        </w:rPr>
-      </w:pPr>
-      <w:r>
-        <w:rPr>
-          <w:lang w:val="en-US"/>
-        </w:rPr>
-        <w:t xml:space="preserve">Pretrained LLM fined-tuned on </w:t>
-      </w:r>
-      <w:r>
-        <w:rPr>
-          <w:lang w:val="en-US"/>
-        </w:rPr>
-        <w:t>files with regex</w:t>
-      </w:r>
-    </w:p>
-    <w:p>
-      <w:r>
-        <w:rPr>
-          <w:lang w:val="en-US"/>
-        </w:rPr>
-        <w:drawing>
-          <wp:anchor distT="0" distB="0" distL="114300" distR="114300" simplePos="0" relativeHeight="251658240" behindDoc="0" locked="0" layoutInCell="1" allowOverlap="1" wp14:anchorId="197B2C0F" wp14:editId="235B941D">
-            <wp:simplePos x="0" y="0"/>
-            <wp:positionH relativeFrom="column">
-              <wp:posOffset>1905</wp:posOffset>
-            </wp:positionH>
-            <wp:positionV relativeFrom="paragraph">
-              <wp:posOffset>-635</wp:posOffset>
-            </wp:positionV>
-            <wp:extent cx="5760720" cy="1744980"/>
-            <wp:effectExtent l="0" t="0" r="0" b="7620"/>
-            <wp:wrapTopAndBottom/>
-            <wp:docPr id="230682856" name="Image 1"/>
-            <wp:cNvGraphicFramePr>
-              <a:graphicFrameLocks xmlns:a="http://schemas.openxmlformats.org/drawingml/2006/main" noChangeAspect="1"/>
-            </wp:cNvGraphicFramePr>
-            <a:graphic xmlns:a="http://schemas.openxmlformats.org/drawingml/2006/main">
-              <a:graphicData uri="http://schemas.openxmlformats.org/drawingml/2006/picture">
-                <pic:pic xmlns:pic="http://schemas.openxmlformats.org/drawingml/2006/picture">
-                  <pic:nvPicPr>
-                    <pic:cNvPr id="230682856" name=""/>
-                    <pic:cNvPicPr/>
-                  </pic:nvPicPr>
-                  <pic:blipFill>
-                    <a:blip r:embed="rId5">
-                      <a:extLst>
-                        <a:ext uri="{28A0092B-C50C-407E-A947-70E740481C1C}">
-                          <a14:useLocalDpi xmlns:a14="http://schemas.microsoft.com/office/drawing/2010/main" val="0"/>
-                        </a:ext>
-                      </a:extLst>
-                    </a:blip>
-                    <a:stretch>
-                      <a:fillRect/>
-                    </a:stretch>
-                  </pic:blipFill>
-                  <pic:spPr>
-                    <a:xfrm>
-                      <a:off x="0" y="0"/>
-                      <a:ext cx="5760720" cy="1744980"/>
-                    </a:xfrm>
-                    <a:prstGeom prst="rect">
-                      <a:avLst/>
-                    </a:prstGeom>
-                  </pic:spPr>
-                </pic:pic>
-              </a:graphicData>
-            </a:graphic>
-          </wp:anchor>
-        </w:drawing>
-      </w:r>
-      <w:r>
-        <w:t>Il arrive enfin à p</w:t>
-      </w:r>
-      <w:r>
-        <w:t>rédire autre chose que zéro</w:t>
-      </w:r>
-    </w:p>
-    <w:p>
-      <w:r>
-        <w:t>Test :</w:t>
-      </w:r>
-    </w:p>
-    <w:p>
-      <w:r>
-        <w:t>&lt;header class="</w:t>
-      </w:r>
-      <w:proofErr w:type="spellStart"/>
-      <w:r>
-        <w:t>dsr</w:t>
-      </w:r>
-      <w:proofErr w:type="spellEnd"/>
-      <w:r>
-        <w:t>-header"&gt; &lt;div class="</w:t>
-      </w:r>
-      <w:proofErr w:type="spellStart"/>
-      <w:r>
-        <w:t>dsr-entity</w:t>
-      </w:r>
-      <w:proofErr w:type="spellEnd"/>
-      <w:r>
-        <w:t>"&gt; &lt;div&gt; Préfecture &lt;/div&gt; &lt;div&gt; Direction des Collectivités Locales et des Produits Publics &lt;/div&gt; &lt;div&gt; Bureau des Foyers Publics et Installations Classées &lt;/div&gt; &lt;/div&gt; &lt;div class="</w:t>
-      </w:r>
-      <w:proofErr w:type="spellStart"/>
-      <w:r>
-        <w:t>dsr</w:t>
-      </w:r>
-      <w:proofErr w:type="spellEnd"/>
-      <w:r>
-        <w:t xml:space="preserve">-identification"&gt; </w:t>
-      </w:r>
-      <w:r>
-        <w:rPr>
-          <w:b/>
-          <w:bCs/>
-        </w:rPr>
-        <w:t xml:space="preserve">&lt;h1&gt; &lt;a&gt;A&lt;/a&gt;RRÊ&lt;a&gt;TÉ du 20 AVR&lt;/a&gt;. 2020** portant </w:t>
-      </w:r>
-      <w:r>
-        <w:t>autorisation d'exploiter une unité de valorisation énergétique de combustibles solides de récupération (CSR), de déchets d'activité économique (DAE) et d'ordures ménagères (OM) sur le territoire de la commune de Bantzenheim à la société B+T ÉNERGIE France Sas en référence au titre VIII du livre I et au titre I° du livre V du code de l'environnement &lt;/h1&gt; &lt;/div&gt; &lt;div class="</w:t>
-      </w:r>
-      <w:proofErr w:type="spellStart"/>
-      <w:r>
-        <w:t>dsr</w:t>
-      </w:r>
-      <w:proofErr w:type="spellEnd"/>
-      <w:r>
-        <w:t>-visa"&gt; VU le code de</w:t>
-      </w:r>
-    </w:p>
-    <w:p>
-      <w:r>
-        <w:t>Ce n’est pas mal !</w:t>
-      </w:r>
-    </w:p>
-    <w:p>
-      <w:r>
-        <w:t>class="</w:t>
-      </w:r>
-      <w:proofErr w:type="spellStart"/>
-      <w:r>
-        <w:t>dsr</w:t>
-      </w:r>
-      <w:proofErr w:type="spellEnd"/>
-      <w:r>
-        <w:t>-visa"&gt; VU l'arrêté ministériel du 23 mai 2016 relatif aux installations de production de chaleur et/ou d'électricité à partir de déchets non dangereux préparés sous forme de combustibles solides de récupération dans des installations prévues à cet effet associées ou non à un autre combustible et relevant de la rubrique 2971 de la nomenclature des installations classées pour la protection de l'environnement ; &lt;/div&gt; &lt;div class="</w:t>
-      </w:r>
-      <w:proofErr w:type="spellStart"/>
-      <w:r>
-        <w:t>dsr</w:t>
-      </w:r>
-      <w:proofErr w:type="spellEnd"/>
-      <w:r>
-        <w:t xml:space="preserve">-visa"&gt; </w:t>
-      </w:r>
-      <w:r>
-        <w:rPr>
-          <w:b/>
-          <w:bCs/>
-        </w:rPr>
-        <w:t xml:space="preserve">VU l'arrêté ministériel du &lt;a&gt;20&lt;/a&gt; </w:t>
-      </w:r>
-      <w:r>
-        <w:rPr>
-          <w:b/>
-          <w:bCs/>
-        </w:rPr>
-        <w:lastRenderedPageBreak/>
-        <w:t>septembre 2002 relatif</w:t>
-      </w:r>
-      <w:r>
-        <w:t xml:space="preserve"> aux installations d'incinération et de </w:t>
-      </w:r>
-      <w:proofErr w:type="spellStart"/>
-      <w:r>
-        <w:t>co</w:t>
-      </w:r>
-      <w:proofErr w:type="spellEnd"/>
-      <w:r>
-        <w:t>-incinération de déchets non dangereux et aux installations incinérant des déchets d'activités de soins à risques infectieux ; &lt;/div&gt; &lt;div class="</w:t>
-      </w:r>
-      <w:proofErr w:type="spellStart"/>
-      <w:r>
-        <w:t>dsr</w:t>
-      </w:r>
-      <w:proofErr w:type="spellEnd"/>
-      <w:r>
-        <w:t>-visa"&gt;</w:t>
-      </w:r>
-    </w:p>
-    <w:p>
-      <w:r>
-        <w:t>Mais moins bien que les regex</w:t>
-      </w:r>
-    </w:p>
-    <w:p>
-      <w:r>
-        <w:t xml:space="preserve">     </w:t>
-      </w:r>
-      <w:r>
-        <w:br w:type="page"/>
-      </w:r>
-    </w:p>
-    <w:p>
-      <w:r>
-        <w:lastRenderedPageBreak/>
-        <w:t>Sources :</w:t>
+        <w:jc w:val="both"/>
+      </w:pPr>
+      <w:r>
+        <w:t xml:space="preserve">On perds aussi </w:t>
+      </w:r>
+      <w:r>
+        <w:t>les accents de la référence identifiée dans le fichier annoté.</w:t>
       </w:r>
     </w:p>
     <w:p>
@@ -761,41 +1307,45 @@
         <w:pStyle w:val="Paragraphedeliste"/>
         <w:numPr>
           <w:ilvl w:val="0"/>
-          <w:numId w:val="1"/>
+          <w:numId w:val="2"/>
         </w:numPr>
-        <w:rPr>
-          <w:lang w:val="en-US"/>
-        </w:rPr>
-      </w:pPr>
-      <w:hyperlink r:id="rId6" w:history="1">
-        <w:r>
-          <w:rPr>
-            <w:rStyle w:val="Lienhypertexte"/>
-            <w:lang w:val="en-US"/>
-          </w:rPr>
-          <w:t>Fine-Tuning Large Language Models For Named Entity Recognition | by Nitin Kumar | Medium</w:t>
-        </w:r>
-      </w:hyperlink>
-    </w:p>
-    <w:p>
-      <w:pPr>
-        <w:pStyle w:val="Paragraphedeliste"/>
-        <w:numPr>
-          <w:ilvl w:val="0"/>
-          <w:numId w:val="1"/>
-        </w:numPr>
-        <w:rPr>
-          <w:lang w:val="en-US"/>
-        </w:rPr>
-      </w:pPr>
-      <w:r>
-        <w:rPr>
-          <w:lang w:val="en-US"/>
-        </w:rPr>
-        <w:t>Hugging face : https://huggingface.co/docs/transformers/tasks/token_classification</w:t>
+        <w:jc w:val="both"/>
+      </w:pPr>
+      <w:r>
+        <w:lastRenderedPageBreak/>
+        <w:t>Une des regex capture « </w:t>
+      </w:r>
+      <w:r>
+        <w:t>ARRETE PREFECTORAL COMPLEMENTAIRE modifiant l'arrete prefectoral ndeg994156 du 21 decembre 1999</w:t>
+      </w:r>
+      <w:r>
+        <w:t> » car elle voit « </w:t>
+      </w:r>
+      <w:r>
+        <w:t xml:space="preserve">ARRETE PREFECTORAL </w:t>
+      </w:r>
+      <w:r>
+        <w:t>… » suivi d’une date. Il aurait fallu ne garder que « </w:t>
+      </w:r>
+      <w:r>
+        <w:t>ARRETE PREFECTORAL COMPLEMENTAIRE</w:t>
+      </w:r>
+      <w:r>
+        <w:t> »</w:t>
+      </w:r>
+    </w:p>
+    <w:p>
+      <w:pPr>
+        <w:ind w:left="360"/>
+        <w:jc w:val="both"/>
+      </w:pPr>
+      <w:r>
+        <w:t>Si plus de temps avait été alloué au projet, il aurait été intéressant de regarder chaque fichier annoté, et de repérer d’autres erreurs potentielles pour affiner les regex.</w:t>
       </w:r>
     </w:p>
     <w:sectPr>
+      <w:headerReference w:type="default" r:id="rId13"/>
+      <w:footerReference w:type="default" r:id="rId14"/>
       <w:pgSz w:w="11906" w:h="16838"/>
       <w:pgMar w:top="1417" w:right="1417" w:bottom="1417" w:left="1417" w:header="708" w:footer="708" w:gutter="0"/>
       <w:cols w:space="708"/>
@@ -805,6 +1355,116 @@
 </w:document>
 </file>
 
+<file path=word/endnotes.xml><?xml version="1.0" encoding="utf-8"?>
+<w:endnotes xmlns:wpc="http://schemas.microsoft.com/office/word/2010/wordprocessingCanvas" xmlns:cx="http://schemas.microsoft.com/office/drawing/2014/chartex" xmlns:cx1="http://schemas.microsoft.com/office/drawing/2015/9/8/chartex" xmlns:cx2="http://schemas.microsoft.com/office/drawing/2015/10/21/chartex" xmlns:cx3="http://schemas.microsoft.com/office/drawing/2016/5/9/chartex" xmlns:cx4="http://schemas.microsoft.com/office/drawing/2016/5/10/chartex" xmlns:cx5="http://schemas.microsoft.com/office/drawing/2016/5/11/chartex" xmlns:cx6="http://schemas.microsoft.com/office/drawing/2016/5/12/chartex" xmlns:cx7="http://schemas.microsoft.com/office/drawing/2016/5/13/chartex" xmlns:cx8="http://schemas.microsoft.com/office/drawing/2016/5/14/chartex" xmlns:mc="http://schemas.openxmlformats.org/markup-compatibility/2006" xmlns:aink="http://schemas.microsoft.com/office/drawing/2016/ink" xmlns:am3d="http://schemas.microsoft.com/office/drawing/2017/model3d" xmlns:o="urn:schemas-microsoft-com:office:office" xmlns:oel="http://schemas.microsoft.com/office/2019/extlst" xmlns:r="http://schemas.openxmlformats.org/officeDocument/2006/relationships" xmlns:m="http://schemas.openxmlformats.org/officeDocument/2006/math" xmlns:v="urn:schemas-microsoft-com:vml" xmlns:wp14="http://schemas.microsoft.com/office/word/2010/wordprocessingDrawing" xmlns:wp="http://schemas.openxmlformats.org/drawingml/2006/wordprocessingDrawing" xmlns:w10="urn:schemas-microsoft-com:office:word" xmlns:w="http://schemas.openxmlformats.org/wordprocessingml/2006/main" xmlns:w14="http://schemas.microsoft.com/office/word/2010/wordml" xmlns:w15="http://schemas.microsoft.com/office/word/2012/wordml" xmlns:w16cex="http://schemas.microsoft.com/office/word/2018/wordml/cex" xmlns:w16cid="http://schemas.microsoft.com/office/word/2016/wordml/cid" xmlns:w16="http://schemas.microsoft.com/office/word/2018/wordml" xmlns:w16du="http://schemas.microsoft.com/office/word/2023/wordml/word16du" xmlns:w16sdtdh="http://schemas.microsoft.com/office/word/2020/wordml/sdtdatahash" xmlns:w16sdtfl="http://schemas.microsoft.com/office/word/2024/wordml/sdtformatlock" xmlns:w16se="http://schemas.microsoft.com/office/word/2015/wordml/symex" xmlns:wpg="http://schemas.microsoft.com/office/word/2010/wordprocessingGroup" xmlns:wpi="http://schemas.microsoft.com/office/word/2010/wordprocessingInk" xmlns:wne="http://schemas.microsoft.com/office/word/2006/wordml" xmlns:wps="http://schemas.microsoft.com/office/word/2010/wordprocessingShape" mc:Ignorable="w14 w15 w16se w16cid w16 w16cex w16sdtdh w16sdtfl w16du wp14">
+  <w:endnote w:type="separator" w:id="-1">
+    <w:p>
+      <w:pPr>
+        <w:spacing w:after="0" w:line="240" w:lineRule="auto"/>
+      </w:pPr>
+      <w:r>
+        <w:separator/>
+      </w:r>
+    </w:p>
+  </w:endnote>
+  <w:endnote w:type="continuationSeparator" w:id="0">
+    <w:p>
+      <w:pPr>
+        <w:spacing w:after="0" w:line="240" w:lineRule="auto"/>
+      </w:pPr>
+      <w:r>
+        <w:continuationSeparator/>
+      </w:r>
+    </w:p>
+  </w:endnote>
+</w:endnotes>
+</file>
+
+<file path=word/footer1.xml><?xml version="1.0" encoding="utf-8"?>
+<w:ftr xmlns:wpc="http://schemas.microsoft.com/office/word/2010/wordprocessingCanvas" xmlns:cx="http://schemas.microsoft.com/office/drawing/2014/chartex" xmlns:cx1="http://schemas.microsoft.com/office/drawing/2015/9/8/chartex" xmlns:cx2="http://schemas.microsoft.com/office/drawing/2015/10/21/chartex" xmlns:cx3="http://schemas.microsoft.com/office/drawing/2016/5/9/chartex" xmlns:cx4="http://schemas.microsoft.com/office/drawing/2016/5/10/chartex" xmlns:cx5="http://schemas.microsoft.com/office/drawing/2016/5/11/chartex" xmlns:cx6="http://schemas.microsoft.com/office/drawing/2016/5/12/chartex" xmlns:cx7="http://schemas.microsoft.com/office/drawing/2016/5/13/chartex" xmlns:cx8="http://schemas.microsoft.com/office/drawing/2016/5/14/chartex" xmlns:mc="http://schemas.openxmlformats.org/markup-compatibility/2006" xmlns:aink="http://schemas.microsoft.com/office/drawing/2016/ink" xmlns:am3d="http://schemas.microsoft.com/office/drawing/2017/model3d" xmlns:o="urn:schemas-microsoft-com:office:office" xmlns:oel="http://schemas.microsoft.com/office/2019/extlst" xmlns:r="http://schemas.openxmlformats.org/officeDocument/2006/relationships" xmlns:m="http://schemas.openxmlformats.org/officeDocument/2006/math" xmlns:v="urn:schemas-microsoft-com:vml" xmlns:wp14="http://schemas.microsoft.com/office/word/2010/wordprocessingDrawing" xmlns:wp="http://schemas.openxmlformats.org/drawingml/2006/wordprocessingDrawing" xmlns:w10="urn:schemas-microsoft-com:office:word" xmlns:w="http://schemas.openxmlformats.org/wordprocessingml/2006/main" xmlns:w14="http://schemas.microsoft.com/office/word/2010/wordml" xmlns:w15="http://schemas.microsoft.com/office/word/2012/wordml" xmlns:w16cex="http://schemas.microsoft.com/office/word/2018/wordml/cex" xmlns:w16cid="http://schemas.microsoft.com/office/word/2016/wordml/cid" xmlns:w16="http://schemas.microsoft.com/office/word/2018/wordml" xmlns:w16du="http://schemas.microsoft.com/office/word/2023/wordml/word16du" xmlns:w16sdtdh="http://schemas.microsoft.com/office/word/2020/wordml/sdtdatahash" xmlns:w16sdtfl="http://schemas.microsoft.com/office/word/2024/wordml/sdtformatlock" xmlns:w16se="http://schemas.microsoft.com/office/word/2015/wordml/symex" xmlns:wpg="http://schemas.microsoft.com/office/word/2010/wordprocessingGroup" xmlns:wpi="http://schemas.microsoft.com/office/word/2010/wordprocessingInk" xmlns:wne="http://schemas.microsoft.com/office/word/2006/wordml" xmlns:wps="http://schemas.microsoft.com/office/word/2010/wordprocessingShape" mc:Ignorable="w14 w15 w16se w16cid w16 w16cex w16sdtdh w16sdtfl w16du wp14">
+  <w:sdt>
+    <w:sdtPr>
+      <w:id w:val="721019016"/>
+      <w:docPartObj>
+        <w:docPartGallery w:val="Page Numbers (Bottom of Page)"/>
+        <w:docPartUnique/>
+      </w:docPartObj>
+    </w:sdtPr>
+    <w:sdtContent>
+      <w:p>
+        <w:pPr>
+          <w:pStyle w:val="Pieddepage"/>
+          <w:jc w:val="center"/>
+        </w:pPr>
+        <w:r>
+          <w:fldChar w:fldCharType="begin"/>
+        </w:r>
+        <w:r>
+          <w:instrText>PAGE   \* MERGEFORMAT</w:instrText>
+        </w:r>
+        <w:r>
+          <w:fldChar w:fldCharType="separate"/>
+        </w:r>
+        <w:r>
+          <w:t>2</w:t>
+        </w:r>
+        <w:r>
+          <w:fldChar w:fldCharType="end"/>
+        </w:r>
+      </w:p>
+    </w:sdtContent>
+  </w:sdt>
+  <w:p>
+    <w:pPr>
+      <w:pStyle w:val="Pieddepage"/>
+    </w:pPr>
+  </w:p>
+</w:ftr>
+</file>
+
+<file path=word/footnotes.xml><?xml version="1.0" encoding="utf-8"?>
+<w:footnotes xmlns:wpc="http://schemas.microsoft.com/office/word/2010/wordprocessingCanvas" xmlns:cx="http://schemas.microsoft.com/office/drawing/2014/chartex" xmlns:cx1="http://schemas.microsoft.com/office/drawing/2015/9/8/chartex" xmlns:cx2="http://schemas.microsoft.com/office/drawing/2015/10/21/chartex" xmlns:cx3="http://schemas.microsoft.com/office/drawing/2016/5/9/chartex" xmlns:cx4="http://schemas.microsoft.com/office/drawing/2016/5/10/chartex" xmlns:cx5="http://schemas.microsoft.com/office/drawing/2016/5/11/chartex" xmlns:cx6="http://schemas.microsoft.com/office/drawing/2016/5/12/chartex" xmlns:cx7="http://schemas.microsoft.com/office/drawing/2016/5/13/chartex" xmlns:cx8="http://schemas.microsoft.com/office/drawing/2016/5/14/chartex" xmlns:mc="http://schemas.openxmlformats.org/markup-compatibility/2006" xmlns:aink="http://schemas.microsoft.com/office/drawing/2016/ink" xmlns:am3d="http://schemas.microsoft.com/office/drawing/2017/model3d" xmlns:o="urn:schemas-microsoft-com:office:office" xmlns:oel="http://schemas.microsoft.com/office/2019/extlst" xmlns:r="http://schemas.openxmlformats.org/officeDocument/2006/relationships" xmlns:m="http://schemas.openxmlformats.org/officeDocument/2006/math" xmlns:v="urn:schemas-microsoft-com:vml" xmlns:wp14="http://schemas.microsoft.com/office/word/2010/wordprocessingDrawing" xmlns:wp="http://schemas.openxmlformats.org/drawingml/2006/wordprocessingDrawing" xmlns:w10="urn:schemas-microsoft-com:office:word" xmlns:w="http://schemas.openxmlformats.org/wordprocessingml/2006/main" xmlns:w14="http://schemas.microsoft.com/office/word/2010/wordml" xmlns:w15="http://schemas.microsoft.com/office/word/2012/wordml" xmlns:w16cex="http://schemas.microsoft.com/office/word/2018/wordml/cex" xmlns:w16cid="http://schemas.microsoft.com/office/word/2016/wordml/cid" xmlns:w16="http://schemas.microsoft.com/office/word/2018/wordml" xmlns:w16du="http://schemas.microsoft.com/office/word/2023/wordml/word16du" xmlns:w16sdtdh="http://schemas.microsoft.com/office/word/2020/wordml/sdtdatahash" xmlns:w16sdtfl="http://schemas.microsoft.com/office/word/2024/wordml/sdtformatlock" xmlns:w16se="http://schemas.microsoft.com/office/word/2015/wordml/symex" xmlns:wpg="http://schemas.microsoft.com/office/word/2010/wordprocessingGroup" xmlns:wpi="http://schemas.microsoft.com/office/word/2010/wordprocessingInk" xmlns:wne="http://schemas.microsoft.com/office/word/2006/wordml" xmlns:wps="http://schemas.microsoft.com/office/word/2010/wordprocessingShape" mc:Ignorable="w14 w15 w16se w16cid w16 w16cex w16sdtdh w16sdtfl w16du wp14">
+  <w:footnote w:type="separator" w:id="-1">
+    <w:p>
+      <w:pPr>
+        <w:spacing w:after="0" w:line="240" w:lineRule="auto"/>
+      </w:pPr>
+      <w:r>
+        <w:separator/>
+      </w:r>
+    </w:p>
+  </w:footnote>
+  <w:footnote w:type="continuationSeparator" w:id="0">
+    <w:p>
+      <w:pPr>
+        <w:spacing w:after="0" w:line="240" w:lineRule="auto"/>
+      </w:pPr>
+      <w:r>
+        <w:continuationSeparator/>
+      </w:r>
+    </w:p>
+  </w:footnote>
+</w:footnotes>
+</file>
+
+<file path=word/header1.xml><?xml version="1.0" encoding="utf-8"?>
+<w:hdr xmlns:wpc="http://schemas.microsoft.com/office/word/2010/wordprocessingCanvas" xmlns:cx="http://schemas.microsoft.com/office/drawing/2014/chartex" xmlns:cx1="http://schemas.microsoft.com/office/drawing/2015/9/8/chartex" xmlns:cx2="http://schemas.microsoft.com/office/drawing/2015/10/21/chartex" xmlns:cx3="http://schemas.microsoft.com/office/drawing/2016/5/9/chartex" xmlns:cx4="http://schemas.microsoft.com/office/drawing/2016/5/10/chartex" xmlns:cx5="http://schemas.microsoft.com/office/drawing/2016/5/11/chartex" xmlns:cx6="http://schemas.microsoft.com/office/drawing/2016/5/12/chartex" xmlns:cx7="http://schemas.microsoft.com/office/drawing/2016/5/13/chartex" xmlns:cx8="http://schemas.microsoft.com/office/drawing/2016/5/14/chartex" xmlns:mc="http://schemas.openxmlformats.org/markup-compatibility/2006" xmlns:aink="http://schemas.microsoft.com/office/drawing/2016/ink" xmlns:am3d="http://schemas.microsoft.com/office/drawing/2017/model3d" xmlns:o="urn:schemas-microsoft-com:office:office" xmlns:oel="http://schemas.microsoft.com/office/2019/extlst" xmlns:r="http://schemas.openxmlformats.org/officeDocument/2006/relationships" xmlns:m="http://schemas.openxmlformats.org/officeDocument/2006/math" xmlns:v="urn:schemas-microsoft-com:vml" xmlns:wp14="http://schemas.microsoft.com/office/word/2010/wordprocessingDrawing" xmlns:wp="http://schemas.openxmlformats.org/drawingml/2006/wordprocessingDrawing" xmlns:w10="urn:schemas-microsoft-com:office:word" xmlns:w="http://schemas.openxmlformats.org/wordprocessingml/2006/main" xmlns:w14="http://schemas.microsoft.com/office/word/2010/wordml" xmlns:w15="http://schemas.microsoft.com/office/word/2012/wordml" xmlns:w16cex="http://schemas.microsoft.com/office/word/2018/wordml/cex" xmlns:w16cid="http://schemas.microsoft.com/office/word/2016/wordml/cid" xmlns:w16="http://schemas.microsoft.com/office/word/2018/wordml" xmlns:w16du="http://schemas.microsoft.com/office/word/2023/wordml/word16du" xmlns:w16sdtdh="http://schemas.microsoft.com/office/word/2020/wordml/sdtdatahash" xmlns:w16sdtfl="http://schemas.microsoft.com/office/word/2024/wordml/sdtformatlock" xmlns:w16se="http://schemas.microsoft.com/office/word/2015/wordml/symex" xmlns:wpg="http://schemas.microsoft.com/office/word/2010/wordprocessingGroup" xmlns:wpi="http://schemas.microsoft.com/office/word/2010/wordprocessingInk" xmlns:wne="http://schemas.microsoft.com/office/word/2006/wordml" xmlns:wps="http://schemas.microsoft.com/office/word/2010/wordprocessingShape" mc:Ignorable="w14 w15 w16se w16cid w16 w16cex w16sdtdh w16sdtfl w16du wp14">
+  <w:p>
+    <w:pPr>
+      <w:pStyle w:val="En-tte"/>
+    </w:pPr>
+    <w:r>
+      <w:t>Alexia ALLAL – NLP Mines Paris 2025 – Projet 4</w:t>
+    </w:r>
+  </w:p>
+  <w:p>
+    <w:pPr>
+      <w:pStyle w:val="En-tte"/>
+    </w:pPr>
+  </w:p>
+</w:hdr>
+</file>
+
 <file path=word/numbering.xml><?xml version="1.0" encoding="utf-8"?>
 <w:numbering xmlns:wpc="http://schemas.microsoft.com/office/word/2010/wordprocessingCanvas" xmlns:cx="http://schemas.microsoft.com/office/drawing/2014/chartex" xmlns:cx1="http://schemas.microsoft.com/office/drawing/2015/9/8/chartex" xmlns:cx2="http://schemas.microsoft.com/office/drawing/2015/10/21/chartex" xmlns:cx3="http://schemas.microsoft.com/office/drawing/2016/5/9/chartex" xmlns:cx4="http://schemas.microsoft.com/office/drawing/2016/5/10/chartex" xmlns:cx5="http://schemas.microsoft.com/office/drawing/2016/5/11/chartex" xmlns:cx6="http://schemas.microsoft.com/office/drawing/2016/5/12/chartex" xmlns:cx7="http://schemas.microsoft.com/office/drawing/2016/5/13/chartex" xmlns:cx8="http://schemas.microsoft.com/office/drawing/2016/5/14/chartex" xmlns:mc="http://schemas.openxmlformats.org/markup-compatibility/2006" xmlns:aink="http://schemas.microsoft.com/office/drawing/2016/ink" xmlns:am3d="http://schemas.microsoft.com/office/drawing/2017/model3d" xmlns:o="urn:schemas-microsoft-com:office:office" xmlns:oel="http://schemas.microsoft.com/office/2019/extlst" xmlns:r="http://schemas.openxmlformats.org/officeDocument/2006/relationships" xmlns:m="http://schemas.openxmlformats.org/officeDocument/2006/math" xmlns:v="urn:schemas-microsoft-com:vml" xmlns:wp14="http://schemas.microsoft.com/office/word/2010/wordprocessingDrawing" xmlns:wp="http://schemas.openxmlformats.org/drawingml/2006/wordprocessingDrawing" xmlns:w10="urn:schemas-microsoft-com:office:word" xmlns:w="http://schemas.openxmlformats.org/wordprocessingml/2006/main" xmlns:w14="http://schemas.microsoft.com/office/word/2010/wordml" xmlns:w15="http://schemas.microsoft.com/office/word/2012/wordml" xmlns:w16cex="http://schemas.microsoft.com/office/word/2018/wordml/cex" xmlns:w16cid="http://schemas.microsoft.com/office/word/2016/wordml/cid" xmlns:w16="http://schemas.microsoft.com/office/word/2018/wordml" xmlns:w16du="http://schemas.microsoft.com/office/word/2023/wordml/word16du" xmlns:w16sdtdh="http://schemas.microsoft.com/office/word/2020/wordml/sdtdatahash" xmlns:w16sdtfl="http://schemas.microsoft.com/office/word/2024/wordml/sdtformatlock" xmlns:w16se="http://schemas.microsoft.com/office/word/2015/wordml/symex" xmlns:wpg="http://schemas.microsoft.com/office/word/2010/wordprocessingGroup" xmlns:wpi="http://schemas.microsoft.com/office/word/2010/wordprocessingInk" xmlns:wne="http://schemas.microsoft.com/office/word/2006/wordml" xmlns:wps="http://schemas.microsoft.com/office/word/2010/wordprocessingShape" mc:Ignorable="w14 w15 w16se w16cid w16 w16cex w16sdtdh w16sdtfl w16du wp14">
   <w:abstractNum w:abstractNumId="0" w15:restartNumberingAfterBreak="0">
@@ -920,6 +1580,184 @@
     </w:lvl>
   </w:abstractNum>
   <w:abstractNum w:abstractNumId="1" w15:restartNumberingAfterBreak="0">
+    <w:nsid w:val="13403CC1"/>
+    <w:multiLevelType w:val="hybridMultilevel"/>
+    <w:tmpl w:val="EEC6C66C"/>
+    <w:lvl w:ilvl="0" w:tplc="040C0019">
+      <w:start w:val="1"/>
+      <w:numFmt w:val="lowerLetter"/>
+      <w:lvlText w:val="%1."/>
+      <w:lvlJc w:val="left"/>
+      <w:pPr>
+        <w:ind w:left="720" w:hanging="360"/>
+      </w:pPr>
+      <w:rPr>
+        <w:rFonts w:hint="default"/>
+      </w:rPr>
+    </w:lvl>
+    <w:lvl w:ilvl="1" w:tplc="040C0019" w:tentative="1">
+      <w:start w:val="1"/>
+      <w:numFmt w:val="lowerLetter"/>
+      <w:lvlText w:val="%2."/>
+      <w:lvlJc w:val="left"/>
+      <w:pPr>
+        <w:ind w:left="1440" w:hanging="360"/>
+      </w:pPr>
+    </w:lvl>
+    <w:lvl w:ilvl="2" w:tplc="040C001B" w:tentative="1">
+      <w:start w:val="1"/>
+      <w:numFmt w:val="lowerRoman"/>
+      <w:lvlText w:val="%3."/>
+      <w:lvlJc w:val="right"/>
+      <w:pPr>
+        <w:ind w:left="2160" w:hanging="180"/>
+      </w:pPr>
+    </w:lvl>
+    <w:lvl w:ilvl="3" w:tplc="040C000F" w:tentative="1">
+      <w:start w:val="1"/>
+      <w:numFmt w:val="decimal"/>
+      <w:lvlText w:val="%4."/>
+      <w:lvlJc w:val="left"/>
+      <w:pPr>
+        <w:ind w:left="2880" w:hanging="360"/>
+      </w:pPr>
+    </w:lvl>
+    <w:lvl w:ilvl="4" w:tplc="040C0019" w:tentative="1">
+      <w:start w:val="1"/>
+      <w:numFmt w:val="lowerLetter"/>
+      <w:lvlText w:val="%5."/>
+      <w:lvlJc w:val="left"/>
+      <w:pPr>
+        <w:ind w:left="3600" w:hanging="360"/>
+      </w:pPr>
+    </w:lvl>
+    <w:lvl w:ilvl="5" w:tplc="040C001B" w:tentative="1">
+      <w:start w:val="1"/>
+      <w:numFmt w:val="lowerRoman"/>
+      <w:lvlText w:val="%6."/>
+      <w:lvlJc w:val="right"/>
+      <w:pPr>
+        <w:ind w:left="4320" w:hanging="180"/>
+      </w:pPr>
+    </w:lvl>
+    <w:lvl w:ilvl="6" w:tplc="040C000F" w:tentative="1">
+      <w:start w:val="1"/>
+      <w:numFmt w:val="decimal"/>
+      <w:lvlText w:val="%7."/>
+      <w:lvlJc w:val="left"/>
+      <w:pPr>
+        <w:ind w:left="5040" w:hanging="360"/>
+      </w:pPr>
+    </w:lvl>
+    <w:lvl w:ilvl="7" w:tplc="040C0019" w:tentative="1">
+      <w:start w:val="1"/>
+      <w:numFmt w:val="lowerLetter"/>
+      <w:lvlText w:val="%8."/>
+      <w:lvlJc w:val="left"/>
+      <w:pPr>
+        <w:ind w:left="5760" w:hanging="360"/>
+      </w:pPr>
+    </w:lvl>
+    <w:lvl w:ilvl="8" w:tplc="040C001B" w:tentative="1">
+      <w:start w:val="1"/>
+      <w:numFmt w:val="lowerRoman"/>
+      <w:lvlText w:val="%9."/>
+      <w:lvlJc w:val="right"/>
+      <w:pPr>
+        <w:ind w:left="6480" w:hanging="180"/>
+      </w:pPr>
+    </w:lvl>
+  </w:abstractNum>
+  <w:abstractNum w:abstractNumId="2" w15:restartNumberingAfterBreak="0">
+    <w:nsid w:val="20FD54D6"/>
+    <w:multiLevelType w:val="hybridMultilevel"/>
+    <w:tmpl w:val="4038FF78"/>
+    <w:lvl w:ilvl="0" w:tplc="040C0019">
+      <w:start w:val="1"/>
+      <w:numFmt w:val="lowerLetter"/>
+      <w:lvlText w:val="%1."/>
+      <w:lvlJc w:val="left"/>
+      <w:pPr>
+        <w:ind w:left="720" w:hanging="360"/>
+      </w:pPr>
+      <w:rPr>
+        <w:rFonts w:hint="default"/>
+      </w:rPr>
+    </w:lvl>
+    <w:lvl w:ilvl="1" w:tplc="040C0019" w:tentative="1">
+      <w:start w:val="1"/>
+      <w:numFmt w:val="lowerLetter"/>
+      <w:lvlText w:val="%2."/>
+      <w:lvlJc w:val="left"/>
+      <w:pPr>
+        <w:ind w:left="1440" w:hanging="360"/>
+      </w:pPr>
+    </w:lvl>
+    <w:lvl w:ilvl="2" w:tplc="040C001B" w:tentative="1">
+      <w:start w:val="1"/>
+      <w:numFmt w:val="lowerRoman"/>
+      <w:lvlText w:val="%3."/>
+      <w:lvlJc w:val="right"/>
+      <w:pPr>
+        <w:ind w:left="2160" w:hanging="180"/>
+      </w:pPr>
+    </w:lvl>
+    <w:lvl w:ilvl="3" w:tplc="040C000F" w:tentative="1">
+      <w:start w:val="1"/>
+      <w:numFmt w:val="decimal"/>
+      <w:lvlText w:val="%4."/>
+      <w:lvlJc w:val="left"/>
+      <w:pPr>
+        <w:ind w:left="2880" w:hanging="360"/>
+      </w:pPr>
+    </w:lvl>
+    <w:lvl w:ilvl="4" w:tplc="040C0019" w:tentative="1">
+      <w:start w:val="1"/>
+      <w:numFmt w:val="lowerLetter"/>
+      <w:lvlText w:val="%5."/>
+      <w:lvlJc w:val="left"/>
+      <w:pPr>
+        <w:ind w:left="3600" w:hanging="360"/>
+      </w:pPr>
+    </w:lvl>
+    <w:lvl w:ilvl="5" w:tplc="040C001B" w:tentative="1">
+      <w:start w:val="1"/>
+      <w:numFmt w:val="lowerRoman"/>
+      <w:lvlText w:val="%6."/>
+      <w:lvlJc w:val="right"/>
+      <w:pPr>
+        <w:ind w:left="4320" w:hanging="180"/>
+      </w:pPr>
+    </w:lvl>
+    <w:lvl w:ilvl="6" w:tplc="040C000F" w:tentative="1">
+      <w:start w:val="1"/>
+      <w:numFmt w:val="decimal"/>
+      <w:lvlText w:val="%7."/>
+      <w:lvlJc w:val="left"/>
+      <w:pPr>
+        <w:ind w:left="5040" w:hanging="360"/>
+      </w:pPr>
+    </w:lvl>
+    <w:lvl w:ilvl="7" w:tplc="040C0019" w:tentative="1">
+      <w:start w:val="1"/>
+      <w:numFmt w:val="lowerLetter"/>
+      <w:lvlText w:val="%8."/>
+      <w:lvlJc w:val="left"/>
+      <w:pPr>
+        <w:ind w:left="5760" w:hanging="360"/>
+      </w:pPr>
+    </w:lvl>
+    <w:lvl w:ilvl="8" w:tplc="040C001B" w:tentative="1">
+      <w:start w:val="1"/>
+      <w:numFmt w:val="lowerRoman"/>
+      <w:lvlText w:val="%9."/>
+      <w:lvlJc w:val="right"/>
+      <w:pPr>
+        <w:ind w:left="6480" w:hanging="180"/>
+      </w:pPr>
+    </w:lvl>
+  </w:abstractNum>
+  <w:abstractNum w:abstractNumId="3" w15:restartNumberingAfterBreak="0">
     <w:nsid w:val="24563E01"/>
     <w:multiLevelType w:val="hybridMultilevel"/>
     <w:tmpl w:val="D7625678"/>
@@ -1031,11 +1869,793 @@
       </w:rPr>
     </w:lvl>
   </w:abstractNum>
+  <w:abstractNum w:abstractNumId="4" w15:restartNumberingAfterBreak="0">
+    <w:nsid w:val="26C101EC"/>
+    <w:multiLevelType w:val="hybridMultilevel"/>
+    <w:tmpl w:val="1DDAB282"/>
+    <w:lvl w:ilvl="0" w:tplc="EC9C9B7A">
+      <w:start w:val="1"/>
+      <w:numFmt w:val="upperRoman"/>
+      <w:lvlText w:val="%1."/>
+      <w:lvlJc w:val="left"/>
+      <w:pPr>
+        <w:ind w:left="1080" w:hanging="720"/>
+      </w:pPr>
+      <w:rPr>
+        <w:rFonts w:hint="default"/>
+      </w:rPr>
+    </w:lvl>
+    <w:lvl w:ilvl="1" w:tplc="040C0019" w:tentative="1">
+      <w:start w:val="1"/>
+      <w:numFmt w:val="lowerLetter"/>
+      <w:lvlText w:val="%2."/>
+      <w:lvlJc w:val="left"/>
+      <w:pPr>
+        <w:ind w:left="1440" w:hanging="360"/>
+      </w:pPr>
+    </w:lvl>
+    <w:lvl w:ilvl="2" w:tplc="040C001B" w:tentative="1">
+      <w:start w:val="1"/>
+      <w:numFmt w:val="lowerRoman"/>
+      <w:lvlText w:val="%3."/>
+      <w:lvlJc w:val="right"/>
+      <w:pPr>
+        <w:ind w:left="2160" w:hanging="180"/>
+      </w:pPr>
+    </w:lvl>
+    <w:lvl w:ilvl="3" w:tplc="040C000F" w:tentative="1">
+      <w:start w:val="1"/>
+      <w:numFmt w:val="decimal"/>
+      <w:lvlText w:val="%4."/>
+      <w:lvlJc w:val="left"/>
+      <w:pPr>
+        <w:ind w:left="2880" w:hanging="360"/>
+      </w:pPr>
+    </w:lvl>
+    <w:lvl w:ilvl="4" w:tplc="040C0019" w:tentative="1">
+      <w:start w:val="1"/>
+      <w:numFmt w:val="lowerLetter"/>
+      <w:lvlText w:val="%5."/>
+      <w:lvlJc w:val="left"/>
+      <w:pPr>
+        <w:ind w:left="3600" w:hanging="360"/>
+      </w:pPr>
+    </w:lvl>
+    <w:lvl w:ilvl="5" w:tplc="040C001B" w:tentative="1">
+      <w:start w:val="1"/>
+      <w:numFmt w:val="lowerRoman"/>
+      <w:lvlText w:val="%6."/>
+      <w:lvlJc w:val="right"/>
+      <w:pPr>
+        <w:ind w:left="4320" w:hanging="180"/>
+      </w:pPr>
+    </w:lvl>
+    <w:lvl w:ilvl="6" w:tplc="040C000F" w:tentative="1">
+      <w:start w:val="1"/>
+      <w:numFmt w:val="decimal"/>
+      <w:lvlText w:val="%7."/>
+      <w:lvlJc w:val="left"/>
+      <w:pPr>
+        <w:ind w:left="5040" w:hanging="360"/>
+      </w:pPr>
+    </w:lvl>
+    <w:lvl w:ilvl="7" w:tplc="040C0019" w:tentative="1">
+      <w:start w:val="1"/>
+      <w:numFmt w:val="lowerLetter"/>
+      <w:lvlText w:val="%8."/>
+      <w:lvlJc w:val="left"/>
+      <w:pPr>
+        <w:ind w:left="5760" w:hanging="360"/>
+      </w:pPr>
+    </w:lvl>
+    <w:lvl w:ilvl="8" w:tplc="040C001B" w:tentative="1">
+      <w:start w:val="1"/>
+      <w:numFmt w:val="lowerRoman"/>
+      <w:lvlText w:val="%9."/>
+      <w:lvlJc w:val="right"/>
+      <w:pPr>
+        <w:ind w:left="6480" w:hanging="180"/>
+      </w:pPr>
+    </w:lvl>
+  </w:abstractNum>
+  <w:abstractNum w:abstractNumId="5" w15:restartNumberingAfterBreak="0">
+    <w:nsid w:val="2B42376F"/>
+    <w:multiLevelType w:val="hybridMultilevel"/>
+    <w:tmpl w:val="5FF6D106"/>
+    <w:lvl w:ilvl="0" w:tplc="040C0015">
+      <w:start w:val="1"/>
+      <w:numFmt w:val="upperLetter"/>
+      <w:lvlText w:val="%1."/>
+      <w:lvlJc w:val="left"/>
+      <w:pPr>
+        <w:ind w:left="720" w:hanging="360"/>
+      </w:pPr>
+      <w:rPr>
+        <w:rFonts w:hint="default"/>
+      </w:rPr>
+    </w:lvl>
+    <w:lvl w:ilvl="1" w:tplc="040C0019" w:tentative="1">
+      <w:start w:val="1"/>
+      <w:numFmt w:val="lowerLetter"/>
+      <w:lvlText w:val="%2."/>
+      <w:lvlJc w:val="left"/>
+      <w:pPr>
+        <w:ind w:left="1440" w:hanging="360"/>
+      </w:pPr>
+    </w:lvl>
+    <w:lvl w:ilvl="2" w:tplc="040C001B" w:tentative="1">
+      <w:start w:val="1"/>
+      <w:numFmt w:val="lowerRoman"/>
+      <w:lvlText w:val="%3."/>
+      <w:lvlJc w:val="right"/>
+      <w:pPr>
+        <w:ind w:left="2160" w:hanging="180"/>
+      </w:pPr>
+    </w:lvl>
+    <w:lvl w:ilvl="3" w:tplc="040C000F" w:tentative="1">
+      <w:start w:val="1"/>
+      <w:numFmt w:val="decimal"/>
+      <w:lvlText w:val="%4."/>
+      <w:lvlJc w:val="left"/>
+      <w:pPr>
+        <w:ind w:left="2880" w:hanging="360"/>
+      </w:pPr>
+    </w:lvl>
+    <w:lvl w:ilvl="4" w:tplc="040C0019" w:tentative="1">
+      <w:start w:val="1"/>
+      <w:numFmt w:val="lowerLetter"/>
+      <w:lvlText w:val="%5."/>
+      <w:lvlJc w:val="left"/>
+      <w:pPr>
+        <w:ind w:left="3600" w:hanging="360"/>
+      </w:pPr>
+    </w:lvl>
+    <w:lvl w:ilvl="5" w:tplc="040C001B" w:tentative="1">
+      <w:start w:val="1"/>
+      <w:numFmt w:val="lowerRoman"/>
+      <w:lvlText w:val="%6."/>
+      <w:lvlJc w:val="right"/>
+      <w:pPr>
+        <w:ind w:left="4320" w:hanging="180"/>
+      </w:pPr>
+    </w:lvl>
+    <w:lvl w:ilvl="6" w:tplc="040C000F" w:tentative="1">
+      <w:start w:val="1"/>
+      <w:numFmt w:val="decimal"/>
+      <w:lvlText w:val="%7."/>
+      <w:lvlJc w:val="left"/>
+      <w:pPr>
+        <w:ind w:left="5040" w:hanging="360"/>
+      </w:pPr>
+    </w:lvl>
+    <w:lvl w:ilvl="7" w:tplc="040C0019" w:tentative="1">
+      <w:start w:val="1"/>
+      <w:numFmt w:val="lowerLetter"/>
+      <w:lvlText w:val="%8."/>
+      <w:lvlJc w:val="left"/>
+      <w:pPr>
+        <w:ind w:left="5760" w:hanging="360"/>
+      </w:pPr>
+    </w:lvl>
+    <w:lvl w:ilvl="8" w:tplc="040C001B" w:tentative="1">
+      <w:start w:val="1"/>
+      <w:numFmt w:val="lowerRoman"/>
+      <w:lvlText w:val="%9."/>
+      <w:lvlJc w:val="right"/>
+      <w:pPr>
+        <w:ind w:left="6480" w:hanging="180"/>
+      </w:pPr>
+    </w:lvl>
+  </w:abstractNum>
+  <w:abstractNum w:abstractNumId="6" w15:restartNumberingAfterBreak="0">
+    <w:nsid w:val="48DE3517"/>
+    <w:multiLevelType w:val="hybridMultilevel"/>
+    <w:tmpl w:val="607E38C4"/>
+    <w:lvl w:ilvl="0" w:tplc="040C000B">
+      <w:start w:val="1"/>
+      <w:numFmt w:val="bullet"/>
+      <w:lvlText w:val=""/>
+      <w:lvlJc w:val="left"/>
+      <w:pPr>
+        <w:ind w:left="720" w:hanging="360"/>
+      </w:pPr>
+      <w:rPr>
+        <w:rFonts w:ascii="Wingdings" w:hAnsi="Wingdings" w:hint="default"/>
+      </w:rPr>
+    </w:lvl>
+    <w:lvl w:ilvl="1" w:tplc="FFFFFFFF" w:tentative="1">
+      <w:start w:val="1"/>
+      <w:numFmt w:val="bullet"/>
+      <w:lvlText w:val="o"/>
+      <w:lvlJc w:val="left"/>
+      <w:pPr>
+        <w:ind w:left="1440" w:hanging="360"/>
+      </w:pPr>
+      <w:rPr>
+        <w:rFonts w:ascii="Courier New" w:hAnsi="Courier New" w:cs="Courier New" w:hint="default"/>
+      </w:rPr>
+    </w:lvl>
+    <w:lvl w:ilvl="2" w:tplc="FFFFFFFF" w:tentative="1">
+      <w:start w:val="1"/>
+      <w:numFmt w:val="bullet"/>
+      <w:lvlText w:val=""/>
+      <w:lvlJc w:val="left"/>
+      <w:pPr>
+        <w:ind w:left="2160" w:hanging="360"/>
+      </w:pPr>
+      <w:rPr>
+        <w:rFonts w:ascii="Wingdings" w:hAnsi="Wingdings" w:hint="default"/>
+      </w:rPr>
+    </w:lvl>
+    <w:lvl w:ilvl="3" w:tplc="FFFFFFFF" w:tentative="1">
+      <w:start w:val="1"/>
+      <w:numFmt w:val="bullet"/>
+      <w:lvlText w:val=""/>
+      <w:lvlJc w:val="left"/>
+      <w:pPr>
+        <w:ind w:left="2880" w:hanging="360"/>
+      </w:pPr>
+      <w:rPr>
+        <w:rFonts w:ascii="Symbol" w:hAnsi="Symbol" w:hint="default"/>
+      </w:rPr>
+    </w:lvl>
+    <w:lvl w:ilvl="4" w:tplc="FFFFFFFF" w:tentative="1">
+      <w:start w:val="1"/>
+      <w:numFmt w:val="bullet"/>
+      <w:lvlText w:val="o"/>
+      <w:lvlJc w:val="left"/>
+      <w:pPr>
+        <w:ind w:left="3600" w:hanging="360"/>
+      </w:pPr>
+      <w:rPr>
+        <w:rFonts w:ascii="Courier New" w:hAnsi="Courier New" w:cs="Courier New" w:hint="default"/>
+      </w:rPr>
+    </w:lvl>
+    <w:lvl w:ilvl="5" w:tplc="FFFFFFFF" w:tentative="1">
+      <w:start w:val="1"/>
+      <w:numFmt w:val="bullet"/>
+      <w:lvlText w:val=""/>
+      <w:lvlJc w:val="left"/>
+      <w:pPr>
+        <w:ind w:left="4320" w:hanging="360"/>
+      </w:pPr>
+      <w:rPr>
+        <w:rFonts w:ascii="Wingdings" w:hAnsi="Wingdings" w:hint="default"/>
+      </w:rPr>
+    </w:lvl>
+    <w:lvl w:ilvl="6" w:tplc="FFFFFFFF" w:tentative="1">
+      <w:start w:val="1"/>
+      <w:numFmt w:val="bullet"/>
+      <w:lvlText w:val=""/>
+      <w:lvlJc w:val="left"/>
+      <w:pPr>
+        <w:ind w:left="5040" w:hanging="360"/>
+      </w:pPr>
+      <w:rPr>
+        <w:rFonts w:ascii="Symbol" w:hAnsi="Symbol" w:hint="default"/>
+      </w:rPr>
+    </w:lvl>
+    <w:lvl w:ilvl="7" w:tplc="FFFFFFFF" w:tentative="1">
+      <w:start w:val="1"/>
+      <w:numFmt w:val="bullet"/>
+      <w:lvlText w:val="o"/>
+      <w:lvlJc w:val="left"/>
+      <w:pPr>
+        <w:ind w:left="5760" w:hanging="360"/>
+      </w:pPr>
+      <w:rPr>
+        <w:rFonts w:ascii="Courier New" w:hAnsi="Courier New" w:cs="Courier New" w:hint="default"/>
+      </w:rPr>
+    </w:lvl>
+    <w:lvl w:ilvl="8" w:tplc="FFFFFFFF" w:tentative="1">
+      <w:start w:val="1"/>
+      <w:numFmt w:val="bullet"/>
+      <w:lvlText w:val=""/>
+      <w:lvlJc w:val="left"/>
+      <w:pPr>
+        <w:ind w:left="6480" w:hanging="360"/>
+      </w:pPr>
+      <w:rPr>
+        <w:rFonts w:ascii="Wingdings" w:hAnsi="Wingdings" w:hint="default"/>
+      </w:rPr>
+    </w:lvl>
+  </w:abstractNum>
+  <w:abstractNum w:abstractNumId="7" w15:restartNumberingAfterBreak="0">
+    <w:nsid w:val="4FB474AC"/>
+    <w:multiLevelType w:val="multilevel"/>
+    <w:tmpl w:val="69B49292"/>
+    <w:lvl w:ilvl="0">
+      <w:start w:val="1"/>
+      <w:numFmt w:val="bullet"/>
+      <w:lvlText w:val=""/>
+      <w:lvlJc w:val="left"/>
+      <w:pPr>
+        <w:tabs>
+          <w:tab w:val="num" w:pos="720"/>
+        </w:tabs>
+        <w:ind w:left="720" w:hanging="360"/>
+      </w:pPr>
+      <w:rPr>
+        <w:rFonts w:ascii="Symbol" w:hAnsi="Symbol" w:hint="default"/>
+        <w:sz w:val="20"/>
+      </w:rPr>
+    </w:lvl>
+    <w:lvl w:ilvl="1" w:tentative="1">
+      <w:start w:val="1"/>
+      <w:numFmt w:val="bullet"/>
+      <w:lvlText w:val="o"/>
+      <w:lvlJc w:val="left"/>
+      <w:pPr>
+        <w:tabs>
+          <w:tab w:val="num" w:pos="1440"/>
+        </w:tabs>
+        <w:ind w:left="1440" w:hanging="360"/>
+      </w:pPr>
+      <w:rPr>
+        <w:rFonts w:ascii="Courier New" w:hAnsi="Courier New" w:hint="default"/>
+        <w:sz w:val="20"/>
+      </w:rPr>
+    </w:lvl>
+    <w:lvl w:ilvl="2" w:tentative="1">
+      <w:start w:val="1"/>
+      <w:numFmt w:val="bullet"/>
+      <w:lvlText w:val=""/>
+      <w:lvlJc w:val="left"/>
+      <w:pPr>
+        <w:tabs>
+          <w:tab w:val="num" w:pos="2160"/>
+        </w:tabs>
+        <w:ind w:left="2160" w:hanging="360"/>
+      </w:pPr>
+      <w:rPr>
+        <w:rFonts w:ascii="Wingdings" w:hAnsi="Wingdings" w:hint="default"/>
+        <w:sz w:val="20"/>
+      </w:rPr>
+    </w:lvl>
+    <w:lvl w:ilvl="3" w:tentative="1">
+      <w:start w:val="1"/>
+      <w:numFmt w:val="bullet"/>
+      <w:lvlText w:val=""/>
+      <w:lvlJc w:val="left"/>
+      <w:pPr>
+        <w:tabs>
+          <w:tab w:val="num" w:pos="2880"/>
+        </w:tabs>
+        <w:ind w:left="2880" w:hanging="360"/>
+      </w:pPr>
+      <w:rPr>
+        <w:rFonts w:ascii="Wingdings" w:hAnsi="Wingdings" w:hint="default"/>
+        <w:sz w:val="20"/>
+      </w:rPr>
+    </w:lvl>
+    <w:lvl w:ilvl="4" w:tentative="1">
+      <w:start w:val="1"/>
+      <w:numFmt w:val="bullet"/>
+      <w:lvlText w:val=""/>
+      <w:lvlJc w:val="left"/>
+      <w:pPr>
+        <w:tabs>
+          <w:tab w:val="num" w:pos="3600"/>
+        </w:tabs>
+        <w:ind w:left="3600" w:hanging="360"/>
+      </w:pPr>
+      <w:rPr>
+        <w:rFonts w:ascii="Wingdings" w:hAnsi="Wingdings" w:hint="default"/>
+        <w:sz w:val="20"/>
+      </w:rPr>
+    </w:lvl>
+    <w:lvl w:ilvl="5" w:tentative="1">
+      <w:start w:val="1"/>
+      <w:numFmt w:val="bullet"/>
+      <w:lvlText w:val=""/>
+      <w:lvlJc w:val="left"/>
+      <w:pPr>
+        <w:tabs>
+          <w:tab w:val="num" w:pos="4320"/>
+        </w:tabs>
+        <w:ind w:left="4320" w:hanging="360"/>
+      </w:pPr>
+      <w:rPr>
+        <w:rFonts w:ascii="Wingdings" w:hAnsi="Wingdings" w:hint="default"/>
+        <w:sz w:val="20"/>
+      </w:rPr>
+    </w:lvl>
+    <w:lvl w:ilvl="6" w:tentative="1">
+      <w:start w:val="1"/>
+      <w:numFmt w:val="bullet"/>
+      <w:lvlText w:val=""/>
+      <w:lvlJc w:val="left"/>
+      <w:pPr>
+        <w:tabs>
+          <w:tab w:val="num" w:pos="5040"/>
+        </w:tabs>
+        <w:ind w:left="5040" w:hanging="360"/>
+      </w:pPr>
+      <w:rPr>
+        <w:rFonts w:ascii="Wingdings" w:hAnsi="Wingdings" w:hint="default"/>
+        <w:sz w:val="20"/>
+      </w:rPr>
+    </w:lvl>
+    <w:lvl w:ilvl="7" w:tentative="1">
+      <w:start w:val="1"/>
+      <w:numFmt w:val="bullet"/>
+      <w:lvlText w:val=""/>
+      <w:lvlJc w:val="left"/>
+      <w:pPr>
+        <w:tabs>
+          <w:tab w:val="num" w:pos="5760"/>
+        </w:tabs>
+        <w:ind w:left="5760" w:hanging="360"/>
+      </w:pPr>
+      <w:rPr>
+        <w:rFonts w:ascii="Wingdings" w:hAnsi="Wingdings" w:hint="default"/>
+        <w:sz w:val="20"/>
+      </w:rPr>
+    </w:lvl>
+    <w:lvl w:ilvl="8" w:tentative="1">
+      <w:start w:val="1"/>
+      <w:numFmt w:val="bullet"/>
+      <w:lvlText w:val=""/>
+      <w:lvlJc w:val="left"/>
+      <w:pPr>
+        <w:tabs>
+          <w:tab w:val="num" w:pos="6480"/>
+        </w:tabs>
+        <w:ind w:left="6480" w:hanging="360"/>
+      </w:pPr>
+      <w:rPr>
+        <w:rFonts w:ascii="Wingdings" w:hAnsi="Wingdings" w:hint="default"/>
+        <w:sz w:val="20"/>
+      </w:rPr>
+    </w:lvl>
+  </w:abstractNum>
+  <w:abstractNum w:abstractNumId="8" w15:restartNumberingAfterBreak="0">
+    <w:nsid w:val="53D550DC"/>
+    <w:multiLevelType w:val="hybridMultilevel"/>
+    <w:tmpl w:val="70D4D182"/>
+    <w:lvl w:ilvl="0" w:tplc="040C000F">
+      <w:start w:val="1"/>
+      <w:numFmt w:val="decimal"/>
+      <w:lvlText w:val="%1."/>
+      <w:lvlJc w:val="left"/>
+      <w:pPr>
+        <w:ind w:left="720" w:hanging="360"/>
+      </w:pPr>
+      <w:rPr>
+        <w:rFonts w:hint="default"/>
+      </w:rPr>
+    </w:lvl>
+    <w:lvl w:ilvl="1" w:tplc="040C0019" w:tentative="1">
+      <w:start w:val="1"/>
+      <w:numFmt w:val="lowerLetter"/>
+      <w:lvlText w:val="%2."/>
+      <w:lvlJc w:val="left"/>
+      <w:pPr>
+        <w:ind w:left="1440" w:hanging="360"/>
+      </w:pPr>
+    </w:lvl>
+    <w:lvl w:ilvl="2" w:tplc="040C001B" w:tentative="1">
+      <w:start w:val="1"/>
+      <w:numFmt w:val="lowerRoman"/>
+      <w:lvlText w:val="%3."/>
+      <w:lvlJc w:val="right"/>
+      <w:pPr>
+        <w:ind w:left="2160" w:hanging="180"/>
+      </w:pPr>
+    </w:lvl>
+    <w:lvl w:ilvl="3" w:tplc="040C000F" w:tentative="1">
+      <w:start w:val="1"/>
+      <w:numFmt w:val="decimal"/>
+      <w:lvlText w:val="%4."/>
+      <w:lvlJc w:val="left"/>
+      <w:pPr>
+        <w:ind w:left="2880" w:hanging="360"/>
+      </w:pPr>
+    </w:lvl>
+    <w:lvl w:ilvl="4" w:tplc="040C0019" w:tentative="1">
+      <w:start w:val="1"/>
+      <w:numFmt w:val="lowerLetter"/>
+      <w:lvlText w:val="%5."/>
+      <w:lvlJc w:val="left"/>
+      <w:pPr>
+        <w:ind w:left="3600" w:hanging="360"/>
+      </w:pPr>
+    </w:lvl>
+    <w:lvl w:ilvl="5" w:tplc="040C001B" w:tentative="1">
+      <w:start w:val="1"/>
+      <w:numFmt w:val="lowerRoman"/>
+      <w:lvlText w:val="%6."/>
+      <w:lvlJc w:val="right"/>
+      <w:pPr>
+        <w:ind w:left="4320" w:hanging="180"/>
+      </w:pPr>
+    </w:lvl>
+    <w:lvl w:ilvl="6" w:tplc="040C000F" w:tentative="1">
+      <w:start w:val="1"/>
+      <w:numFmt w:val="decimal"/>
+      <w:lvlText w:val="%7."/>
+      <w:lvlJc w:val="left"/>
+      <w:pPr>
+        <w:ind w:left="5040" w:hanging="360"/>
+      </w:pPr>
+    </w:lvl>
+    <w:lvl w:ilvl="7" w:tplc="040C0019" w:tentative="1">
+      <w:start w:val="1"/>
+      <w:numFmt w:val="lowerLetter"/>
+      <w:lvlText w:val="%8."/>
+      <w:lvlJc w:val="left"/>
+      <w:pPr>
+        <w:ind w:left="5760" w:hanging="360"/>
+      </w:pPr>
+    </w:lvl>
+    <w:lvl w:ilvl="8" w:tplc="040C001B" w:tentative="1">
+      <w:start w:val="1"/>
+      <w:numFmt w:val="lowerRoman"/>
+      <w:lvlText w:val="%9."/>
+      <w:lvlJc w:val="right"/>
+      <w:pPr>
+        <w:ind w:left="6480" w:hanging="180"/>
+      </w:pPr>
+    </w:lvl>
+  </w:abstractNum>
+  <w:abstractNum w:abstractNumId="9" w15:restartNumberingAfterBreak="0">
+    <w:nsid w:val="72B84ED8"/>
+    <w:multiLevelType w:val="hybridMultilevel"/>
+    <w:tmpl w:val="1696F5D8"/>
+    <w:lvl w:ilvl="0" w:tplc="6D501586">
+      <w:start w:val="2"/>
+      <w:numFmt w:val="bullet"/>
+      <w:lvlText w:val="-"/>
+      <w:lvlJc w:val="left"/>
+      <w:pPr>
+        <w:ind w:left="720" w:hanging="360"/>
+      </w:pPr>
+      <w:rPr>
+        <w:rFonts w:ascii="Calibri" w:eastAsiaTheme="minorHAnsi" w:hAnsi="Calibri" w:cs="Calibri" w:hint="default"/>
+      </w:rPr>
+    </w:lvl>
+    <w:lvl w:ilvl="1" w:tplc="040C0003" w:tentative="1">
+      <w:start w:val="1"/>
+      <w:numFmt w:val="bullet"/>
+      <w:lvlText w:val="o"/>
+      <w:lvlJc w:val="left"/>
+      <w:pPr>
+        <w:ind w:left="1440" w:hanging="360"/>
+      </w:pPr>
+      <w:rPr>
+        <w:rFonts w:ascii="Courier New" w:hAnsi="Courier New" w:cs="Courier New" w:hint="default"/>
+      </w:rPr>
+    </w:lvl>
+    <w:lvl w:ilvl="2" w:tplc="040C0005" w:tentative="1">
+      <w:start w:val="1"/>
+      <w:numFmt w:val="bullet"/>
+      <w:lvlText w:val=""/>
+      <w:lvlJc w:val="left"/>
+      <w:pPr>
+        <w:ind w:left="2160" w:hanging="360"/>
+      </w:pPr>
+      <w:rPr>
+        <w:rFonts w:ascii="Wingdings" w:hAnsi="Wingdings" w:hint="default"/>
+      </w:rPr>
+    </w:lvl>
+    <w:lvl w:ilvl="3" w:tplc="040C0001" w:tentative="1">
+      <w:start w:val="1"/>
+      <w:numFmt w:val="bullet"/>
+      <w:lvlText w:val=""/>
+      <w:lvlJc w:val="left"/>
+      <w:pPr>
+        <w:ind w:left="2880" w:hanging="360"/>
+      </w:pPr>
+      <w:rPr>
+        <w:rFonts w:ascii="Symbol" w:hAnsi="Symbol" w:hint="default"/>
+      </w:rPr>
+    </w:lvl>
+    <w:lvl w:ilvl="4" w:tplc="040C0003" w:tentative="1">
+      <w:start w:val="1"/>
+      <w:numFmt w:val="bullet"/>
+      <w:lvlText w:val="o"/>
+      <w:lvlJc w:val="left"/>
+      <w:pPr>
+        <w:ind w:left="3600" w:hanging="360"/>
+      </w:pPr>
+      <w:rPr>
+        <w:rFonts w:ascii="Courier New" w:hAnsi="Courier New" w:cs="Courier New" w:hint="default"/>
+      </w:rPr>
+    </w:lvl>
+    <w:lvl w:ilvl="5" w:tplc="040C0005" w:tentative="1">
+      <w:start w:val="1"/>
+      <w:numFmt w:val="bullet"/>
+      <w:lvlText w:val=""/>
+      <w:lvlJc w:val="left"/>
+      <w:pPr>
+        <w:ind w:left="4320" w:hanging="360"/>
+      </w:pPr>
+      <w:rPr>
+        <w:rFonts w:ascii="Wingdings" w:hAnsi="Wingdings" w:hint="default"/>
+      </w:rPr>
+    </w:lvl>
+    <w:lvl w:ilvl="6" w:tplc="040C0001" w:tentative="1">
+      <w:start w:val="1"/>
+      <w:numFmt w:val="bullet"/>
+      <w:lvlText w:val=""/>
+      <w:lvlJc w:val="left"/>
+      <w:pPr>
+        <w:ind w:left="5040" w:hanging="360"/>
+      </w:pPr>
+      <w:rPr>
+        <w:rFonts w:ascii="Symbol" w:hAnsi="Symbol" w:hint="default"/>
+      </w:rPr>
+    </w:lvl>
+    <w:lvl w:ilvl="7" w:tplc="040C0003" w:tentative="1">
+      <w:start w:val="1"/>
+      <w:numFmt w:val="bullet"/>
+      <w:lvlText w:val="o"/>
+      <w:lvlJc w:val="left"/>
+      <w:pPr>
+        <w:ind w:left="5760" w:hanging="360"/>
+      </w:pPr>
+      <w:rPr>
+        <w:rFonts w:ascii="Courier New" w:hAnsi="Courier New" w:cs="Courier New" w:hint="default"/>
+      </w:rPr>
+    </w:lvl>
+    <w:lvl w:ilvl="8" w:tplc="040C0005" w:tentative="1">
+      <w:start w:val="1"/>
+      <w:numFmt w:val="bullet"/>
+      <w:lvlText w:val=""/>
+      <w:lvlJc w:val="left"/>
+      <w:pPr>
+        <w:ind w:left="6480" w:hanging="360"/>
+      </w:pPr>
+      <w:rPr>
+        <w:rFonts w:ascii="Wingdings" w:hAnsi="Wingdings" w:hint="default"/>
+      </w:rPr>
+    </w:lvl>
+  </w:abstractNum>
+  <w:abstractNum w:abstractNumId="10" w15:restartNumberingAfterBreak="0">
+    <w:nsid w:val="74F4037F"/>
+    <w:multiLevelType w:val="hybridMultilevel"/>
+    <w:tmpl w:val="4B30EB8E"/>
+    <w:lvl w:ilvl="0" w:tplc="040C0001">
+      <w:start w:val="1"/>
+      <w:numFmt w:val="bullet"/>
+      <w:lvlText w:val=""/>
+      <w:lvlJc w:val="left"/>
+      <w:pPr>
+        <w:ind w:left="720" w:hanging="360"/>
+      </w:pPr>
+      <w:rPr>
+        <w:rFonts w:ascii="Symbol" w:hAnsi="Symbol" w:hint="default"/>
+      </w:rPr>
+    </w:lvl>
+    <w:lvl w:ilvl="1" w:tplc="FFFFFFFF" w:tentative="1">
+      <w:start w:val="1"/>
+      <w:numFmt w:val="bullet"/>
+      <w:lvlText w:val="o"/>
+      <w:lvlJc w:val="left"/>
+      <w:pPr>
+        <w:ind w:left="1440" w:hanging="360"/>
+      </w:pPr>
+      <w:rPr>
+        <w:rFonts w:ascii="Courier New" w:hAnsi="Courier New" w:cs="Courier New" w:hint="default"/>
+      </w:rPr>
+    </w:lvl>
+    <w:lvl w:ilvl="2" w:tplc="FFFFFFFF" w:tentative="1">
+      <w:start w:val="1"/>
+      <w:numFmt w:val="bullet"/>
+      <w:lvlText w:val=""/>
+      <w:lvlJc w:val="left"/>
+      <w:pPr>
+        <w:ind w:left="2160" w:hanging="360"/>
+      </w:pPr>
+      <w:rPr>
+        <w:rFonts w:ascii="Wingdings" w:hAnsi="Wingdings" w:hint="default"/>
+      </w:rPr>
+    </w:lvl>
+    <w:lvl w:ilvl="3" w:tplc="FFFFFFFF" w:tentative="1">
+      <w:start w:val="1"/>
+      <w:numFmt w:val="bullet"/>
+      <w:lvlText w:val=""/>
+      <w:lvlJc w:val="left"/>
+      <w:pPr>
+        <w:ind w:left="2880" w:hanging="360"/>
+      </w:pPr>
+      <w:rPr>
+        <w:rFonts w:ascii="Symbol" w:hAnsi="Symbol" w:hint="default"/>
+      </w:rPr>
+    </w:lvl>
+    <w:lvl w:ilvl="4" w:tplc="FFFFFFFF" w:tentative="1">
+      <w:start w:val="1"/>
+      <w:numFmt w:val="bullet"/>
+      <w:lvlText w:val="o"/>
+      <w:lvlJc w:val="left"/>
+      <w:pPr>
+        <w:ind w:left="3600" w:hanging="360"/>
+      </w:pPr>
+      <w:rPr>
+        <w:rFonts w:ascii="Courier New" w:hAnsi="Courier New" w:cs="Courier New" w:hint="default"/>
+      </w:rPr>
+    </w:lvl>
+    <w:lvl w:ilvl="5" w:tplc="FFFFFFFF" w:tentative="1">
+      <w:start w:val="1"/>
+      <w:numFmt w:val="bullet"/>
+      <w:lvlText w:val=""/>
+      <w:lvlJc w:val="left"/>
+      <w:pPr>
+        <w:ind w:left="4320" w:hanging="360"/>
+      </w:pPr>
+      <w:rPr>
+        <w:rFonts w:ascii="Wingdings" w:hAnsi="Wingdings" w:hint="default"/>
+      </w:rPr>
+    </w:lvl>
+    <w:lvl w:ilvl="6" w:tplc="FFFFFFFF" w:tentative="1">
+      <w:start w:val="1"/>
+      <w:numFmt w:val="bullet"/>
+      <w:lvlText w:val=""/>
+      <w:lvlJc w:val="left"/>
+      <w:pPr>
+        <w:ind w:left="5040" w:hanging="360"/>
+      </w:pPr>
+      <w:rPr>
+        <w:rFonts w:ascii="Symbol" w:hAnsi="Symbol" w:hint="default"/>
+      </w:rPr>
+    </w:lvl>
+    <w:lvl w:ilvl="7" w:tplc="FFFFFFFF" w:tentative="1">
+      <w:start w:val="1"/>
+      <w:numFmt w:val="bullet"/>
+      <w:lvlText w:val="o"/>
+      <w:lvlJc w:val="left"/>
+      <w:pPr>
+        <w:ind w:left="5760" w:hanging="360"/>
+      </w:pPr>
+      <w:rPr>
+        <w:rFonts w:ascii="Courier New" w:hAnsi="Courier New" w:cs="Courier New" w:hint="default"/>
+      </w:rPr>
+    </w:lvl>
+    <w:lvl w:ilvl="8" w:tplc="FFFFFFFF" w:tentative="1">
+      <w:start w:val="1"/>
+      <w:numFmt w:val="bullet"/>
+      <w:lvlText w:val=""/>
+      <w:lvlJc w:val="left"/>
+      <w:pPr>
+        <w:ind w:left="6480" w:hanging="360"/>
+      </w:pPr>
+      <w:rPr>
+        <w:rFonts w:ascii="Wingdings" w:hAnsi="Wingdings" w:hint="default"/>
+      </w:rPr>
+    </w:lvl>
+  </w:abstractNum>
   <w:num w:numId="1" w16cid:durableId="1430463382">
-    <w:abstractNumId w:val="1"/>
+    <w:abstractNumId w:val="3"/>
   </w:num>
   <w:num w:numId="2" w16cid:durableId="127599875">
     <w:abstractNumId w:val="0"/>
+  </w:num>
+  <w:num w:numId="3" w16cid:durableId="1250121554">
+    <w:abstractNumId w:val="8"/>
+  </w:num>
+  <w:num w:numId="4" w16cid:durableId="1070155746">
+    <w:abstractNumId w:val="4"/>
+  </w:num>
+  <w:num w:numId="5" w16cid:durableId="1696497109">
+    <w:abstractNumId w:val="2"/>
+  </w:num>
+  <w:num w:numId="6" w16cid:durableId="879173011">
+    <w:abstractNumId w:val="9"/>
+  </w:num>
+  <w:num w:numId="7" w16cid:durableId="912088749">
+    <w:abstractNumId w:val="7"/>
+  </w:num>
+  <w:num w:numId="8" w16cid:durableId="1800218804">
+    <w:abstractNumId w:val="5"/>
+  </w:num>
+  <w:num w:numId="9" w16cid:durableId="1739671692">
+    <w:abstractNumId w:val="1"/>
+  </w:num>
+  <w:num w:numId="10" w16cid:durableId="1136485059">
+    <w:abstractNumId w:val="10"/>
+  </w:num>
+  <w:num w:numId="11" w16cid:durableId="1779834822">
+    <w:abstractNumId w:val="6"/>
   </w:num>
 </w:numbering>
 </file>
@@ -1468,7 +3088,6 @@
     <w:next w:val="Normal"/>
     <w:link w:val="Titre2Car"/>
     <w:uiPriority w:val="9"/>
-    <w:semiHidden/>
     <w:unhideWhenUsed/>
     <w:qFormat/>
     <w:rsid w:val="0002412E"/>
@@ -1491,7 +3110,6 @@
     <w:next w:val="Normal"/>
     <w:link w:val="Titre3Car"/>
     <w:uiPriority w:val="9"/>
-    <w:semiHidden/>
     <w:unhideWhenUsed/>
     <w:qFormat/>
     <w:rsid w:val="0002412E"/>
@@ -1684,7 +3302,6 @@
     <w:basedOn w:val="Policepardfaut"/>
     <w:link w:val="Titre2"/>
     <w:uiPriority w:val="9"/>
-    <w:semiHidden/>
     <w:rsid w:val="0002412E"/>
     <w:rPr>
       <w:rFonts w:asciiTheme="majorHAnsi" w:eastAsiaTheme="majorEastAsia" w:hAnsiTheme="majorHAnsi" w:cstheme="majorBidi"/>
@@ -1698,7 +3315,6 @@
     <w:basedOn w:val="Policepardfaut"/>
     <w:link w:val="Titre3"/>
     <w:uiPriority w:val="9"/>
-    <w:semiHidden/>
     <w:rsid w:val="0002412E"/>
     <w:rPr>
       <w:rFonts w:eastAsiaTheme="majorEastAsia" w:cstheme="majorBidi"/>
@@ -1978,6 +3594,62 @@
       <w:color w:val="605E5C"/>
       <w:shd w:val="clear" w:color="auto" w:fill="E1DFDD"/>
     </w:rPr>
+  </w:style>
+  <w:style w:type="character" w:styleId="Lienhypertextesuivivisit">
+    <w:name w:val="FollowedHyperlink"/>
+    <w:basedOn w:val="Policepardfaut"/>
+    <w:uiPriority w:val="99"/>
+    <w:semiHidden/>
+    <w:unhideWhenUsed/>
+    <w:rsid w:val="00BB3A20"/>
+    <w:rPr>
+      <w:color w:val="954F72" w:themeColor="followedHyperlink"/>
+      <w:u w:val="single"/>
+    </w:rPr>
+  </w:style>
+  <w:style w:type="paragraph" w:styleId="En-tte">
+    <w:name w:val="header"/>
+    <w:basedOn w:val="Normal"/>
+    <w:link w:val="En-tteCar"/>
+    <w:uiPriority w:val="99"/>
+    <w:unhideWhenUsed/>
+    <w:rsid w:val="003626D8"/>
+    <w:pPr>
+      <w:tabs>
+        <w:tab w:val="center" w:pos="4536"/>
+        <w:tab w:val="right" w:pos="9072"/>
+      </w:tabs>
+      <w:spacing w:after="0" w:line="240" w:lineRule="auto"/>
+    </w:pPr>
+  </w:style>
+  <w:style w:type="character" w:customStyle="1" w:styleId="En-tteCar">
+    <w:name w:val="En-tête Car"/>
+    <w:basedOn w:val="Policepardfaut"/>
+    <w:link w:val="En-tte"/>
+    <w:uiPriority w:val="99"/>
+    <w:rsid w:val="003626D8"/>
+  </w:style>
+  <w:style w:type="paragraph" w:styleId="Pieddepage">
+    <w:name w:val="footer"/>
+    <w:basedOn w:val="Normal"/>
+    <w:link w:val="PieddepageCar"/>
+    <w:uiPriority w:val="99"/>
+    <w:unhideWhenUsed/>
+    <w:rsid w:val="003626D8"/>
+    <w:pPr>
+      <w:tabs>
+        <w:tab w:val="center" w:pos="4536"/>
+        <w:tab w:val="right" w:pos="9072"/>
+      </w:tabs>
+      <w:spacing w:after="0" w:line="240" w:lineRule="auto"/>
+    </w:pPr>
+  </w:style>
+  <w:style w:type="character" w:customStyle="1" w:styleId="PieddepageCar">
+    <w:name w:val="Pied de page Car"/>
+    <w:basedOn w:val="Policepardfaut"/>
+    <w:link w:val="Pieddepage"/>
+    <w:uiPriority w:val="99"/>
+    <w:rsid w:val="003626D8"/>
   </w:style>
 </w:styles>
 </file>
@@ -2275,4 +3947,16 @@
     </a:ext>
   </a:extLst>
 </a:theme>
+</file>
+
+<file path=customXml/item1.xml><?xml version="1.0" encoding="utf-8"?>
+<b:Sources xmlns:b="http://schemas.openxmlformats.org/officeDocument/2006/bibliography" xmlns="http://schemas.openxmlformats.org/officeDocument/2006/bibliography" SelectedStyle="\APASixthEditionOfficeOnline.xsl" StyleName="APA" Version="6"/>
+</file>
+
+<file path=customXml/itemProps1.xml><?xml version="1.0" encoding="utf-8"?>
+<ds:datastoreItem xmlns:ds="http://schemas.openxmlformats.org/officeDocument/2006/customXml" ds:itemID="{8259D9D8-57A9-4C61-90CD-E6999A3D71C5}">
+  <ds:schemaRefs>
+    <ds:schemaRef ds:uri="http://schemas.openxmlformats.org/officeDocument/2006/bibliography"/>
+  </ds:schemaRefs>
+</ds:datastoreItem>
 </file>
</xml_diff>